<commit_message>
uploading code and analysis file with few changes
</commit_message>
<xml_diff>
--- a/Prerna Analysis of collegetype trends.docx
+++ b/Prerna Analysis of collegetype trends.docx
@@ -8,6 +8,8 @@
           <w:rFonts w:cstheme="minorHAnsi"/>
           <w:b/>
           <w:bCs/>
+          <w:sz w:val="20"/>
+          <w:szCs w:val="20"/>
         </w:rPr>
       </w:pPr>
       <w:r>
@@ -15,6 +17,8 @@
           <w:rFonts w:cstheme="minorHAnsi"/>
           <w:b/>
           <w:bCs/>
+          <w:sz w:val="20"/>
+          <w:szCs w:val="20"/>
         </w:rPr>
         <w:t>Analysis of Trends based on College Type</w:t>
       </w:r>
@@ -23,29 +27,49 @@
       <w:pPr>
         <w:rPr>
           <w:rFonts w:cstheme="minorHAnsi"/>
+          <w:b/>
+          <w:bCs/>
+          <w:sz w:val="20"/>
+          <w:szCs w:val="20"/>
         </w:rPr>
       </w:pPr>
       <w:r>
         <w:rPr>
           <w:rFonts w:cstheme="minorHAnsi"/>
+          <w:b/>
+          <w:bCs/>
+          <w:sz w:val="20"/>
+          <w:szCs w:val="20"/>
         </w:rPr>
         <w:t>N</w:t>
       </w:r>
       <w:r>
         <w:rPr>
           <w:rFonts w:cstheme="minorHAnsi"/>
+          <w:b/>
+          <w:bCs/>
+          <w:sz w:val="20"/>
+          <w:szCs w:val="20"/>
         </w:rPr>
         <w:t>umber</w:t>
       </w:r>
       <w:r>
         <w:rPr>
           <w:rFonts w:cstheme="minorHAnsi"/>
+          <w:b/>
+          <w:bCs/>
+          <w:sz w:val="20"/>
+          <w:szCs w:val="20"/>
         </w:rPr>
         <w:t xml:space="preserve"> of colleges analysed</w:t>
       </w:r>
       <w:r>
         <w:rPr>
           <w:rFonts w:cstheme="minorHAnsi"/>
+          <w:b/>
+          <w:bCs/>
+          <w:sz w:val="20"/>
+          <w:szCs w:val="20"/>
         </w:rPr>
         <w:t>:</w:t>
       </w:r>
@@ -59,19 +83,24 @@
         <w:rPr>
           <w:rFonts w:asciiTheme="minorHAnsi" w:hAnsiTheme="minorHAnsi" w:cstheme="minorHAnsi"/>
           <w:color w:val="000000"/>
-          <w:sz w:val="16"/>
-          <w:szCs w:val="16"/>
-        </w:rPr>
-      </w:pPr>
-      <w:r>
-        <w:rPr>
-          <w:rFonts w:asciiTheme="minorHAnsi" w:hAnsiTheme="minorHAnsi" w:cstheme="minorHAnsi"/>
-          <w:color w:val="000000"/>
-          <w:sz w:val="16"/>
-          <w:szCs w:val="16"/>
-        </w:rPr>
-        <w:t>Engineering      19</w:t>
-      </w:r>
+        </w:rPr>
+      </w:pPr>
+      <w:r>
+        <w:rPr>
+          <w:rFonts w:asciiTheme="minorHAnsi" w:hAnsiTheme="minorHAnsi" w:cstheme="minorHAnsi"/>
+          <w:color w:val="000000"/>
+        </w:rPr>
+        <w:t xml:space="preserve">Engineering      </w:t>
+      </w:r>
+      <w:proofErr w:type="gramStart"/>
+      <w:r>
+        <w:rPr>
+          <w:rFonts w:asciiTheme="minorHAnsi" w:hAnsiTheme="minorHAnsi" w:cstheme="minorHAnsi"/>
+          <w:color w:val="000000"/>
+        </w:rPr>
+        <w:t>19</w:t>
+      </w:r>
+      <w:proofErr w:type="gramEnd"/>
     </w:p>
     <w:p>
       <w:pPr>
@@ -82,16 +111,12 @@
         <w:rPr>
           <w:rFonts w:asciiTheme="minorHAnsi" w:hAnsiTheme="minorHAnsi" w:cstheme="minorHAnsi"/>
           <w:color w:val="000000"/>
-          <w:sz w:val="16"/>
-          <w:szCs w:val="16"/>
-        </w:rPr>
-      </w:pPr>
-      <w:r>
-        <w:rPr>
-          <w:rFonts w:asciiTheme="minorHAnsi" w:hAnsiTheme="minorHAnsi" w:cstheme="minorHAnsi"/>
-          <w:color w:val="000000"/>
-          <w:sz w:val="16"/>
-          <w:szCs w:val="16"/>
+        </w:rPr>
+      </w:pPr>
+      <w:r>
+        <w:rPr>
+          <w:rFonts w:asciiTheme="minorHAnsi" w:hAnsiTheme="minorHAnsi" w:cstheme="minorHAnsi"/>
+          <w:color w:val="000000"/>
         </w:rPr>
         <w:t>Ivy League        8</w:t>
       </w:r>
@@ -105,16 +130,12 @@
         <w:rPr>
           <w:rFonts w:asciiTheme="minorHAnsi" w:hAnsiTheme="minorHAnsi" w:cstheme="minorHAnsi"/>
           <w:color w:val="000000"/>
-          <w:sz w:val="16"/>
-          <w:szCs w:val="16"/>
-        </w:rPr>
-      </w:pPr>
-      <w:r>
-        <w:rPr>
-          <w:rFonts w:asciiTheme="minorHAnsi" w:hAnsiTheme="minorHAnsi" w:cstheme="minorHAnsi"/>
-          <w:color w:val="000000"/>
-          <w:sz w:val="16"/>
-          <w:szCs w:val="16"/>
+        </w:rPr>
+      </w:pPr>
+      <w:r>
+        <w:rPr>
+          <w:rFonts w:asciiTheme="minorHAnsi" w:hAnsiTheme="minorHAnsi" w:cstheme="minorHAnsi"/>
+          <w:color w:val="000000"/>
         </w:rPr>
         <w:t>Liberal Arts     47</w:t>
       </w:r>
@@ -128,19 +149,24 @@
         <w:rPr>
           <w:rFonts w:asciiTheme="minorHAnsi" w:hAnsiTheme="minorHAnsi" w:cstheme="minorHAnsi"/>
           <w:color w:val="000000"/>
-          <w:sz w:val="16"/>
-          <w:szCs w:val="16"/>
-        </w:rPr>
-      </w:pPr>
-      <w:r>
-        <w:rPr>
-          <w:rFonts w:asciiTheme="minorHAnsi" w:hAnsiTheme="minorHAnsi" w:cstheme="minorHAnsi"/>
-          <w:color w:val="000000"/>
-          <w:sz w:val="16"/>
-          <w:szCs w:val="16"/>
-        </w:rPr>
-        <w:t>Party            20</w:t>
-      </w:r>
+        </w:rPr>
+      </w:pPr>
+      <w:r>
+        <w:rPr>
+          <w:rFonts w:asciiTheme="minorHAnsi" w:hAnsiTheme="minorHAnsi" w:cstheme="minorHAnsi"/>
+          <w:color w:val="000000"/>
+        </w:rPr>
+        <w:t xml:space="preserve">Party            </w:t>
+      </w:r>
+      <w:proofErr w:type="gramStart"/>
+      <w:r>
+        <w:rPr>
+          <w:rFonts w:asciiTheme="minorHAnsi" w:hAnsiTheme="minorHAnsi" w:cstheme="minorHAnsi"/>
+          <w:color w:val="000000"/>
+        </w:rPr>
+        <w:t>20</w:t>
+      </w:r>
+      <w:proofErr w:type="gramEnd"/>
     </w:p>
     <w:p>
       <w:pPr>
@@ -151,16 +177,12 @@
         <w:rPr>
           <w:rFonts w:asciiTheme="minorHAnsi" w:hAnsiTheme="minorHAnsi" w:cstheme="minorHAnsi"/>
           <w:color w:val="000000"/>
-          <w:sz w:val="16"/>
-          <w:szCs w:val="16"/>
-        </w:rPr>
-      </w:pPr>
-      <w:r>
-        <w:rPr>
-          <w:rFonts w:asciiTheme="minorHAnsi" w:hAnsiTheme="minorHAnsi" w:cstheme="minorHAnsi"/>
-          <w:color w:val="000000"/>
-          <w:sz w:val="16"/>
-          <w:szCs w:val="16"/>
+        </w:rPr>
+      </w:pPr>
+      <w:r>
+        <w:rPr>
+          <w:rFonts w:asciiTheme="minorHAnsi" w:hAnsiTheme="minorHAnsi" w:cstheme="minorHAnsi"/>
+          <w:color w:val="000000"/>
         </w:rPr>
         <w:t>State           175</w:t>
       </w:r>
@@ -201,24 +223,21 @@
         <w:wordWrap w:val="0"/>
         <w:textAlignment w:val="baseline"/>
         <w:rPr>
-          <w:rFonts w:asciiTheme="minorHAnsi" w:hAnsiTheme="minorHAnsi" w:cstheme="minorHAnsi"/>
+          <w:noProof/>
+        </w:rPr>
+      </w:pPr>
+      <w:r>
+        <w:rPr>
+          <w:rFonts w:asciiTheme="minorHAnsi" w:hAnsiTheme="minorHAnsi" w:cstheme="minorHAnsi"/>
+          <w:noProof/>
           <w:color w:val="000000"/>
           <w:sz w:val="16"/>
           <w:szCs w:val="16"/>
         </w:rPr>
-      </w:pPr>
-      <w:r>
-        <w:rPr>
-          <w:rFonts w:asciiTheme="minorHAnsi" w:hAnsiTheme="minorHAnsi" w:cstheme="minorHAnsi"/>
-          <w:noProof/>
-          <w:color w:val="000000"/>
-          <w:sz w:val="16"/>
-          <w:szCs w:val="16"/>
-        </w:rPr>
         <w:drawing>
-          <wp:inline distT="0" distB="0" distL="0" distR="0" wp14:anchorId="68C90F39" wp14:editId="15D8830E">
-            <wp:extent cx="2895600" cy="1637665"/>
-            <wp:effectExtent l="0" t="0" r="0" b="635"/>
+          <wp:inline distT="0" distB="0" distL="0" distR="0" wp14:anchorId="68C90F39" wp14:editId="2746233B">
+            <wp:extent cx="4727342" cy="2022475"/>
+            <wp:effectExtent l="0" t="0" r="0" b="0"/>
             <wp:docPr id="5" name="Picture 5" descr="Chart, line chart&#10;&#10;Description automatically generated"/>
             <wp:cNvGraphicFramePr>
               <a:graphicFrameLocks xmlns:a="http://schemas.openxmlformats.org/drawingml/2006/main" noChangeAspect="1"/>
@@ -239,7 +258,7 @@
                   <pic:spPr>
                     <a:xfrm>
                       <a:off x="0" y="0"/>
-                      <a:ext cx="2904368" cy="1642624"/>
+                      <a:ext cx="4776336" cy="2043436"/>
                     </a:xfrm>
                     <a:prstGeom prst="rect">
                       <a:avLst/>
@@ -251,10 +270,46 @@
           </wp:inline>
         </w:drawing>
       </w:r>
-      <w:r>
+    </w:p>
+    <w:p>
+      <w:pPr>
+        <w:pStyle w:val="HTMLPreformatted"/>
+        <w:shd w:val="clear" w:color="auto" w:fill="FFFFFF"/>
+        <w:wordWrap w:val="0"/>
+        <w:textAlignment w:val="baseline"/>
         <w:rPr>
           <w:noProof/>
         </w:rPr>
+      </w:pPr>
+    </w:p>
+    <w:p>
+      <w:pPr>
+        <w:pStyle w:val="HTMLPreformatted"/>
+        <w:shd w:val="clear" w:color="auto" w:fill="FFFFFF"/>
+        <w:wordWrap w:val="0"/>
+        <w:textAlignment w:val="baseline"/>
+        <w:rPr>
+          <w:noProof/>
+        </w:rPr>
+      </w:pPr>
+    </w:p>
+    <w:p>
+      <w:pPr>
+        <w:pStyle w:val="HTMLPreformatted"/>
+        <w:shd w:val="clear" w:color="auto" w:fill="FFFFFF"/>
+        <w:wordWrap w:val="0"/>
+        <w:textAlignment w:val="baseline"/>
+        <w:rPr>
+          <w:rFonts w:asciiTheme="minorHAnsi" w:hAnsiTheme="minorHAnsi" w:cstheme="minorHAnsi"/>
+          <w:color w:val="000000"/>
+          <w:sz w:val="16"/>
+          <w:szCs w:val="16"/>
+        </w:rPr>
+      </w:pPr>
+      <w:r>
+        <w:rPr>
+          <w:noProof/>
+        </w:rPr>
         <w:t xml:space="preserve"> </w:t>
       </w:r>
       <w:r>
@@ -262,8 +317,8 @@
           <w:noProof/>
         </w:rPr>
         <w:drawing>
-          <wp:inline distT="0" distB="0" distL="0" distR="0" wp14:anchorId="6C0176B1" wp14:editId="750E40D9">
-            <wp:extent cx="2654300" cy="1641475"/>
+          <wp:inline distT="0" distB="0" distL="0" distR="0" wp14:anchorId="6C0176B1" wp14:editId="5541170B">
+            <wp:extent cx="3589283" cy="1818208"/>
             <wp:effectExtent l="0" t="0" r="0" b="0"/>
             <wp:docPr id="10" name="Picture 10" descr="Chart, bar chart&#10;&#10;Description automatically generated"/>
             <wp:cNvGraphicFramePr>
@@ -285,7 +340,7 @@
                   <pic:spPr>
                     <a:xfrm>
                       <a:off x="0" y="0"/>
-                      <a:ext cx="2654446" cy="1641565"/>
+                      <a:ext cx="3652159" cy="1850059"/>
                     </a:xfrm>
                     <a:prstGeom prst="rect">
                       <a:avLst/>
@@ -315,10 +370,6 @@
     <w:p>
       <w:pPr>
         <w:pStyle w:val="HTMLPreformatted"/>
-        <w:numPr>
-          <w:ilvl w:val="0"/>
-          <w:numId w:val="4"/>
-        </w:numPr>
         <w:shd w:val="clear" w:color="auto" w:fill="FFFFFF"/>
         <w:wordWrap w:val="0"/>
         <w:textAlignment w:val="baseline"/>
@@ -330,76 +381,22 @@
           <w:shd w:val="clear" w:color="auto" w:fill="FFFFFF"/>
         </w:rPr>
       </w:pPr>
-      <w:r>
-        <w:rPr>
-          <w:rFonts w:asciiTheme="minorHAnsi" w:hAnsiTheme="minorHAnsi" w:cstheme="minorHAnsi"/>
-          <w:color w:val="000000"/>
-          <w:sz w:val="21"/>
-          <w:szCs w:val="21"/>
-          <w:shd w:val="clear" w:color="auto" w:fill="FFFFFF"/>
-        </w:rPr>
-        <w:t>Th</w:t>
-      </w:r>
-      <w:r>
-        <w:rPr>
-          <w:rFonts w:asciiTheme="minorHAnsi" w:hAnsiTheme="minorHAnsi" w:cstheme="minorHAnsi"/>
-          <w:color w:val="000000"/>
-          <w:sz w:val="21"/>
-          <w:szCs w:val="21"/>
-          <w:shd w:val="clear" w:color="auto" w:fill="FFFFFF"/>
-        </w:rPr>
-        <w:t xml:space="preserve">e above 2 </w:t>
-      </w:r>
-      <w:r>
-        <w:rPr>
-          <w:rFonts w:asciiTheme="minorHAnsi" w:hAnsiTheme="minorHAnsi" w:cstheme="minorHAnsi"/>
-          <w:color w:val="000000"/>
-          <w:sz w:val="21"/>
-          <w:szCs w:val="21"/>
-          <w:shd w:val="clear" w:color="auto" w:fill="FFFFFF"/>
-        </w:rPr>
-        <w:t xml:space="preserve"> graph shows the power of visualization. Here we can see that two college types (Ivy League and Engineering) and rest of the three</w:t>
-      </w:r>
-      <w:r>
-        <w:rPr>
-          <w:rFonts w:asciiTheme="minorHAnsi" w:hAnsiTheme="minorHAnsi" w:cstheme="minorHAnsi"/>
-          <w:color w:val="000000"/>
-          <w:sz w:val="21"/>
-          <w:szCs w:val="21"/>
-          <w:shd w:val="clear" w:color="auto" w:fill="FFFFFF"/>
-        </w:rPr>
-        <w:t xml:space="preserve"> </w:t>
-      </w:r>
-      <w:r>
-        <w:rPr>
-          <w:rFonts w:asciiTheme="minorHAnsi" w:hAnsiTheme="minorHAnsi" w:cstheme="minorHAnsi"/>
-          <w:color w:val="000000"/>
-          <w:sz w:val="21"/>
-          <w:szCs w:val="21"/>
-          <w:shd w:val="clear" w:color="auto" w:fill="FFFFFF"/>
-        </w:rPr>
-        <w:t>college types start between 40-60k, but the Ivy League takes the l</w:t>
-      </w:r>
-      <w:r>
-        <w:rPr>
-          <w:rFonts w:asciiTheme="minorHAnsi" w:hAnsiTheme="minorHAnsi" w:cstheme="minorHAnsi"/>
-          <w:color w:val="000000"/>
-          <w:sz w:val="21"/>
-          <w:szCs w:val="21"/>
-          <w:shd w:val="clear" w:color="auto" w:fill="FFFFFF"/>
-        </w:rPr>
-        <w:t>ea</w:t>
-      </w:r>
-      <w:r>
-        <w:rPr>
-          <w:rFonts w:asciiTheme="minorHAnsi" w:hAnsiTheme="minorHAnsi" w:cstheme="minorHAnsi"/>
-          <w:color w:val="000000"/>
-          <w:sz w:val="21"/>
-          <w:szCs w:val="21"/>
-          <w:shd w:val="clear" w:color="auto" w:fill="FFFFFF"/>
-        </w:rPr>
-        <w:t>d from engineering at about Mid_25th percentile and grows rapidly and exponentially.</w:t>
-      </w:r>
+    </w:p>
+    <w:p>
+      <w:pPr>
+        <w:pStyle w:val="HTMLPreformatted"/>
+        <w:shd w:val="clear" w:color="auto" w:fill="FFFFFF"/>
+        <w:wordWrap w:val="0"/>
+        <w:jc w:val="both"/>
+        <w:textAlignment w:val="baseline"/>
+        <w:rPr>
+          <w:rFonts w:asciiTheme="minorHAnsi" w:hAnsiTheme="minorHAnsi" w:cstheme="minorHAnsi"/>
+          <w:color w:val="000000"/>
+          <w:sz w:val="21"/>
+          <w:szCs w:val="21"/>
+          <w:shd w:val="clear" w:color="auto" w:fill="FFFFFF"/>
+        </w:rPr>
+      </w:pPr>
     </w:p>
     <w:p>
       <w:pPr>
@@ -410,34 +407,240 @@
         </w:numPr>
         <w:shd w:val="clear" w:color="auto" w:fill="FFFFFF"/>
         <w:wordWrap w:val="0"/>
+        <w:jc w:val="both"/>
         <w:textAlignment w:val="baseline"/>
         <w:rPr>
           <w:rFonts w:asciiTheme="minorHAnsi" w:hAnsiTheme="minorHAnsi" w:cstheme="minorHAnsi"/>
           <w:color w:val="000000"/>
-          <w:sz w:val="21"/>
-          <w:szCs w:val="21"/>
-          <w:shd w:val="clear" w:color="auto" w:fill="FFFFFF"/>
-        </w:rPr>
-      </w:pPr>
-      <w:r>
-        <w:rPr>
-          <w:rFonts w:asciiTheme="minorHAnsi" w:hAnsiTheme="minorHAnsi" w:cstheme="minorHAnsi"/>
-          <w:color w:val="000000"/>
-          <w:sz w:val="21"/>
-          <w:szCs w:val="21"/>
-          <w:shd w:val="clear" w:color="auto" w:fill="FFFFFF"/>
-        </w:rPr>
-        <w:t>One interesting thing we notice is that Engineering starts falling behind Liberal Arts at Mid_75</w:t>
-      </w:r>
-      <w:r>
-        <w:rPr>
-          <w:rFonts w:asciiTheme="minorHAnsi" w:hAnsiTheme="minorHAnsi" w:cstheme="minorHAnsi"/>
-          <w:color w:val="000000"/>
-          <w:sz w:val="21"/>
-          <w:szCs w:val="21"/>
-          <w:shd w:val="clear" w:color="auto" w:fill="FFFFFF"/>
-        </w:rPr>
-        <w:t>.</w:t>
+          <w:shd w:val="clear" w:color="auto" w:fill="FFFFFF"/>
+        </w:rPr>
+      </w:pPr>
+      <w:r>
+        <w:rPr>
+          <w:rFonts w:asciiTheme="minorHAnsi" w:hAnsiTheme="minorHAnsi" w:cstheme="minorHAnsi"/>
+          <w:color w:val="000000"/>
+          <w:shd w:val="clear" w:color="auto" w:fill="FFFFFF"/>
+        </w:rPr>
+        <w:t>Th</w:t>
+      </w:r>
+      <w:r>
+        <w:rPr>
+          <w:rFonts w:asciiTheme="minorHAnsi" w:hAnsiTheme="minorHAnsi" w:cstheme="minorHAnsi"/>
+          <w:color w:val="000000"/>
+          <w:shd w:val="clear" w:color="auto" w:fill="FFFFFF"/>
+        </w:rPr>
+        <w:t xml:space="preserve">e above </w:t>
+      </w:r>
+      <w:proofErr w:type="gramStart"/>
+      <w:r>
+        <w:rPr>
+          <w:rFonts w:asciiTheme="minorHAnsi" w:hAnsiTheme="minorHAnsi" w:cstheme="minorHAnsi"/>
+          <w:color w:val="000000"/>
+          <w:shd w:val="clear" w:color="auto" w:fill="FFFFFF"/>
+        </w:rPr>
+        <w:t xml:space="preserve">2 </w:t>
+      </w:r>
+      <w:r>
+        <w:rPr>
+          <w:rFonts w:asciiTheme="minorHAnsi" w:hAnsiTheme="minorHAnsi" w:cstheme="minorHAnsi"/>
+          <w:color w:val="000000"/>
+          <w:shd w:val="clear" w:color="auto" w:fill="FFFFFF"/>
+        </w:rPr>
+        <w:t xml:space="preserve"> graph</w:t>
+      </w:r>
+      <w:r>
+        <w:rPr>
+          <w:rFonts w:asciiTheme="minorHAnsi" w:hAnsiTheme="minorHAnsi" w:cstheme="minorHAnsi"/>
+          <w:color w:val="000000"/>
+          <w:shd w:val="clear" w:color="auto" w:fill="FFFFFF"/>
+        </w:rPr>
+        <w:t>s</w:t>
+      </w:r>
+      <w:proofErr w:type="gramEnd"/>
+      <w:r>
+        <w:rPr>
+          <w:rFonts w:asciiTheme="minorHAnsi" w:hAnsiTheme="minorHAnsi" w:cstheme="minorHAnsi"/>
+          <w:color w:val="000000"/>
+          <w:shd w:val="clear" w:color="auto" w:fill="FFFFFF"/>
+        </w:rPr>
+        <w:t xml:space="preserve"> shows the power of visualization. Here we can see </w:t>
+      </w:r>
+      <w:r>
+        <w:rPr>
+          <w:rFonts w:asciiTheme="minorHAnsi" w:hAnsiTheme="minorHAnsi" w:cstheme="minorHAnsi"/>
+          <w:color w:val="000000"/>
+          <w:shd w:val="clear" w:color="auto" w:fill="FFFFFF"/>
+        </w:rPr>
+        <w:t>that the salaries</w:t>
+      </w:r>
+    </w:p>
+    <w:p>
+      <w:pPr>
+        <w:pStyle w:val="HTMLPreformatted"/>
+        <w:shd w:val="clear" w:color="auto" w:fill="FFFFFF"/>
+        <w:wordWrap w:val="0"/>
+        <w:ind w:left="720"/>
+        <w:jc w:val="both"/>
+        <w:textAlignment w:val="baseline"/>
+        <w:rPr>
+          <w:rFonts w:asciiTheme="minorHAnsi" w:hAnsiTheme="minorHAnsi" w:cstheme="minorHAnsi"/>
+          <w:color w:val="000000"/>
+          <w:shd w:val="clear" w:color="auto" w:fill="FFFFFF"/>
+        </w:rPr>
+      </w:pPr>
+      <w:r>
+        <w:rPr>
+          <w:rFonts w:asciiTheme="minorHAnsi" w:hAnsiTheme="minorHAnsi" w:cstheme="minorHAnsi"/>
+          <w:color w:val="000000"/>
+          <w:shd w:val="clear" w:color="auto" w:fill="FFFFFF"/>
+        </w:rPr>
+        <w:t xml:space="preserve">of the graduates from the different college types start between </w:t>
+      </w:r>
+      <w:r>
+        <w:rPr>
+          <w:rFonts w:asciiTheme="minorHAnsi" w:hAnsiTheme="minorHAnsi" w:cstheme="minorHAnsi"/>
+          <w:color w:val="000000"/>
+          <w:shd w:val="clear" w:color="auto" w:fill="FFFFFF"/>
+        </w:rPr>
+        <w:t>40-60k</w:t>
+      </w:r>
+      <w:r>
+        <w:rPr>
+          <w:rFonts w:asciiTheme="minorHAnsi" w:hAnsiTheme="minorHAnsi" w:cstheme="minorHAnsi"/>
+          <w:color w:val="000000"/>
+          <w:shd w:val="clear" w:color="auto" w:fill="FFFFFF"/>
+        </w:rPr>
+        <w:t xml:space="preserve">. However </w:t>
+      </w:r>
+      <w:r>
+        <w:rPr>
+          <w:rFonts w:asciiTheme="minorHAnsi" w:hAnsiTheme="minorHAnsi" w:cstheme="minorHAnsi"/>
+          <w:color w:val="000000"/>
+          <w:shd w:val="clear" w:color="auto" w:fill="FFFFFF"/>
+        </w:rPr>
+        <w:t>Ivy League</w:t>
+      </w:r>
+      <w:r>
+        <w:rPr>
+          <w:rFonts w:asciiTheme="minorHAnsi" w:hAnsiTheme="minorHAnsi" w:cstheme="minorHAnsi"/>
+          <w:color w:val="000000"/>
+          <w:shd w:val="clear" w:color="auto" w:fill="FFFFFF"/>
+        </w:rPr>
+        <w:t xml:space="preserve"> grad salaries jump </w:t>
+      </w:r>
+      <w:proofErr w:type="gramStart"/>
+      <w:r>
+        <w:rPr>
+          <w:rFonts w:asciiTheme="minorHAnsi" w:hAnsiTheme="minorHAnsi" w:cstheme="minorHAnsi"/>
+          <w:color w:val="000000"/>
+          <w:shd w:val="clear" w:color="auto" w:fill="FFFFFF"/>
+        </w:rPr>
+        <w:t>exponentially ,</w:t>
+      </w:r>
+      <w:proofErr w:type="gramEnd"/>
+      <w:r>
+        <w:rPr>
+          <w:rFonts w:asciiTheme="minorHAnsi" w:hAnsiTheme="minorHAnsi" w:cstheme="minorHAnsi"/>
+          <w:color w:val="000000"/>
+          <w:shd w:val="clear" w:color="auto" w:fill="FFFFFF"/>
+        </w:rPr>
+        <w:t xml:space="preserve"> they </w:t>
+      </w:r>
+      <w:r>
+        <w:rPr>
+          <w:rFonts w:asciiTheme="minorHAnsi" w:hAnsiTheme="minorHAnsi" w:cstheme="minorHAnsi"/>
+          <w:color w:val="000000"/>
+          <w:shd w:val="clear" w:color="auto" w:fill="FFFFFF"/>
+        </w:rPr>
+        <w:t xml:space="preserve">takes </w:t>
+      </w:r>
+      <w:r>
+        <w:rPr>
+          <w:rFonts w:asciiTheme="minorHAnsi" w:hAnsiTheme="minorHAnsi" w:cstheme="minorHAnsi"/>
+          <w:color w:val="000000"/>
+          <w:shd w:val="clear" w:color="auto" w:fill="FFFFFF"/>
+        </w:rPr>
+        <w:t>a</w:t>
+      </w:r>
+      <w:r>
+        <w:rPr>
+          <w:rFonts w:asciiTheme="minorHAnsi" w:hAnsiTheme="minorHAnsi" w:cstheme="minorHAnsi"/>
+          <w:color w:val="000000"/>
+          <w:shd w:val="clear" w:color="auto" w:fill="FFFFFF"/>
+        </w:rPr>
+        <w:t xml:space="preserve"> </w:t>
+      </w:r>
+      <w:r>
+        <w:rPr>
+          <w:rFonts w:asciiTheme="minorHAnsi" w:hAnsiTheme="minorHAnsi" w:cstheme="minorHAnsi"/>
+          <w:color w:val="000000"/>
+          <w:shd w:val="clear" w:color="auto" w:fill="FFFFFF"/>
+        </w:rPr>
+        <w:t>lead</w:t>
+      </w:r>
+      <w:r>
+        <w:rPr>
+          <w:rFonts w:asciiTheme="minorHAnsi" w:hAnsiTheme="minorHAnsi" w:cstheme="minorHAnsi"/>
+          <w:color w:val="000000"/>
+          <w:shd w:val="clear" w:color="auto" w:fill="FFFFFF"/>
+        </w:rPr>
+        <w:t xml:space="preserve"> from </w:t>
+      </w:r>
+      <w:r>
+        <w:rPr>
+          <w:rFonts w:asciiTheme="minorHAnsi" w:hAnsiTheme="minorHAnsi" w:cstheme="minorHAnsi"/>
+          <w:color w:val="000000"/>
+          <w:shd w:val="clear" w:color="auto" w:fill="FFFFFF"/>
+        </w:rPr>
+        <w:t>E</w:t>
+      </w:r>
+      <w:r>
+        <w:rPr>
+          <w:rFonts w:asciiTheme="minorHAnsi" w:hAnsiTheme="minorHAnsi" w:cstheme="minorHAnsi"/>
+          <w:color w:val="000000"/>
+          <w:shd w:val="clear" w:color="auto" w:fill="FFFFFF"/>
+        </w:rPr>
+        <w:t xml:space="preserve">ngineering at about Mid_25th percentile </w:t>
+      </w:r>
+    </w:p>
+    <w:p>
+      <w:pPr>
+        <w:pStyle w:val="HTMLPreformatted"/>
+        <w:shd w:val="clear" w:color="auto" w:fill="FFFFFF"/>
+        <w:wordWrap w:val="0"/>
+        <w:ind w:left="720"/>
+        <w:jc w:val="both"/>
+        <w:textAlignment w:val="baseline"/>
+        <w:rPr>
+          <w:rFonts w:asciiTheme="minorHAnsi" w:hAnsiTheme="minorHAnsi" w:cstheme="minorHAnsi"/>
+          <w:color w:val="000000"/>
+          <w:shd w:val="clear" w:color="auto" w:fill="FFFFFF"/>
+        </w:rPr>
+      </w:pPr>
+      <w:r>
+        <w:rPr>
+          <w:rFonts w:asciiTheme="minorHAnsi" w:hAnsiTheme="minorHAnsi" w:cstheme="minorHAnsi"/>
+          <w:color w:val="000000"/>
+          <w:shd w:val="clear" w:color="auto" w:fill="FFFFFF"/>
+        </w:rPr>
+        <w:t xml:space="preserve">and then grow </w:t>
+      </w:r>
+      <w:r>
+        <w:rPr>
+          <w:rFonts w:asciiTheme="minorHAnsi" w:hAnsiTheme="minorHAnsi" w:cstheme="minorHAnsi"/>
+          <w:color w:val="000000"/>
+          <w:shd w:val="clear" w:color="auto" w:fill="FFFFFF"/>
+        </w:rPr>
+        <w:t>exponentially.</w:t>
+      </w:r>
+      <w:r>
+        <w:rPr>
+          <w:rFonts w:asciiTheme="minorHAnsi" w:hAnsiTheme="minorHAnsi" w:cstheme="minorHAnsi"/>
+          <w:noProof/>
+          <w:color w:val="000000"/>
+          <w:shd w:val="clear" w:color="auto" w:fill="FFFFFF"/>
+        </w:rPr>
+        <w:t xml:space="preserve"> </w:t>
       </w:r>
     </w:p>
     <w:p>
@@ -449,21 +652,110 @@
         </w:numPr>
         <w:shd w:val="clear" w:color="auto" w:fill="FFFFFF"/>
         <w:wordWrap w:val="0"/>
+        <w:jc w:val="both"/>
         <w:textAlignment w:val="baseline"/>
         <w:rPr>
           <w:rFonts w:asciiTheme="minorHAnsi" w:hAnsiTheme="minorHAnsi" w:cstheme="minorHAnsi"/>
           <w:color w:val="000000"/>
-          <w:sz w:val="21"/>
-          <w:szCs w:val="21"/>
-          <w:shd w:val="clear" w:color="auto" w:fill="FFFFFF"/>
-        </w:rPr>
-      </w:pPr>
-      <w:r>
-        <w:rPr>
-          <w:rFonts w:asciiTheme="minorHAnsi" w:hAnsiTheme="minorHAnsi" w:cstheme="minorHAnsi"/>
-          <w:color w:val="000000"/>
-          <w:sz w:val="21"/>
-          <w:szCs w:val="21"/>
+          <w:shd w:val="clear" w:color="auto" w:fill="FFFFFF"/>
+        </w:rPr>
+      </w:pPr>
+      <w:r>
+        <w:rPr>
+          <w:rFonts w:asciiTheme="minorHAnsi" w:hAnsiTheme="minorHAnsi" w:cstheme="minorHAnsi"/>
+          <w:color w:val="000000"/>
+          <w:shd w:val="clear" w:color="auto" w:fill="FFFFFF"/>
+        </w:rPr>
+        <w:t xml:space="preserve">One interesting thing we notice is </w:t>
+      </w:r>
+      <w:r>
+        <w:rPr>
+          <w:rFonts w:asciiTheme="minorHAnsi" w:hAnsiTheme="minorHAnsi" w:cstheme="minorHAnsi"/>
+          <w:color w:val="000000"/>
+          <w:shd w:val="clear" w:color="auto" w:fill="FFFFFF"/>
+        </w:rPr>
+        <w:t>E</w:t>
+      </w:r>
+      <w:r>
+        <w:rPr>
+          <w:rFonts w:asciiTheme="minorHAnsi" w:hAnsiTheme="minorHAnsi" w:cstheme="minorHAnsi"/>
+          <w:color w:val="000000"/>
+          <w:shd w:val="clear" w:color="auto" w:fill="FFFFFF"/>
+        </w:rPr>
+        <w:t xml:space="preserve">ngineering </w:t>
+      </w:r>
+      <w:r>
+        <w:rPr>
+          <w:rFonts w:asciiTheme="minorHAnsi" w:hAnsiTheme="minorHAnsi" w:cstheme="minorHAnsi"/>
+          <w:color w:val="000000"/>
+          <w:shd w:val="clear" w:color="auto" w:fill="FFFFFF"/>
+        </w:rPr>
+        <w:t xml:space="preserve">salaries </w:t>
+      </w:r>
+      <w:r>
+        <w:rPr>
+          <w:rFonts w:asciiTheme="minorHAnsi" w:hAnsiTheme="minorHAnsi" w:cstheme="minorHAnsi"/>
+          <w:color w:val="000000"/>
+          <w:shd w:val="clear" w:color="auto" w:fill="FFFFFF"/>
+        </w:rPr>
+        <w:t>starts falling behind Liberal Arts at Mid_</w:t>
+      </w:r>
+      <w:proofErr w:type="gramStart"/>
+      <w:r>
+        <w:rPr>
+          <w:rFonts w:asciiTheme="minorHAnsi" w:hAnsiTheme="minorHAnsi" w:cstheme="minorHAnsi"/>
+          <w:color w:val="000000"/>
+          <w:shd w:val="clear" w:color="auto" w:fill="FFFFFF"/>
+        </w:rPr>
+        <w:t>75</w:t>
+      </w:r>
+      <w:proofErr w:type="gramEnd"/>
+      <w:r>
+        <w:rPr>
+          <w:rFonts w:asciiTheme="minorHAnsi" w:hAnsiTheme="minorHAnsi" w:cstheme="minorHAnsi"/>
+          <w:color w:val="000000"/>
+          <w:shd w:val="clear" w:color="auto" w:fill="FFFFFF"/>
+        </w:rPr>
+        <w:t xml:space="preserve"> </w:t>
+      </w:r>
+      <w:r>
+        <w:rPr>
+          <w:rFonts w:asciiTheme="minorHAnsi" w:hAnsiTheme="minorHAnsi" w:cstheme="minorHAnsi"/>
+          <w:color w:val="000000"/>
+          <w:shd w:val="clear" w:color="auto" w:fill="FFFFFF"/>
+        </w:rPr>
+        <w:t>percentile, even</w:t>
+      </w:r>
+      <w:r>
+        <w:rPr>
+          <w:rFonts w:asciiTheme="minorHAnsi" w:hAnsiTheme="minorHAnsi" w:cstheme="minorHAnsi"/>
+          <w:color w:val="000000"/>
+          <w:shd w:val="clear" w:color="auto" w:fill="FFFFFF"/>
+        </w:rPr>
+        <w:t xml:space="preserve"> though at the start, they were much lower.</w:t>
+      </w:r>
+    </w:p>
+    <w:p>
+      <w:pPr>
+        <w:pStyle w:val="HTMLPreformatted"/>
+        <w:numPr>
+          <w:ilvl w:val="0"/>
+          <w:numId w:val="4"/>
+        </w:numPr>
+        <w:shd w:val="clear" w:color="auto" w:fill="FFFFFF"/>
+        <w:wordWrap w:val="0"/>
+        <w:jc w:val="both"/>
+        <w:textAlignment w:val="baseline"/>
+        <w:rPr>
+          <w:rFonts w:asciiTheme="minorHAnsi" w:hAnsiTheme="minorHAnsi" w:cstheme="minorHAnsi"/>
+          <w:color w:val="000000"/>
+          <w:shd w:val="clear" w:color="auto" w:fill="FFFFFF"/>
+        </w:rPr>
+      </w:pPr>
+      <w:r>
+        <w:rPr>
+          <w:rFonts w:asciiTheme="minorHAnsi" w:hAnsiTheme="minorHAnsi" w:cstheme="minorHAnsi"/>
+          <w:color w:val="000000"/>
           <w:shd w:val="clear" w:color="auto" w:fill="FFFFFF"/>
         </w:rPr>
         <w:t>The state school salar</w:t>
@@ -472,21 +764,75 @@
         <w:rPr>
           <w:rFonts w:asciiTheme="minorHAnsi" w:hAnsiTheme="minorHAnsi" w:cstheme="minorHAnsi"/>
           <w:color w:val="000000"/>
-          <w:sz w:val="21"/>
-          <w:szCs w:val="21"/>
-          <w:shd w:val="clear" w:color="auto" w:fill="FFFFFF"/>
-        </w:rPr>
-        <w:t>ies are significantly lower than the rest of college types  even at the highest percentiles</w:t>
-      </w:r>
-      <w:r>
-        <w:rPr>
-          <w:rFonts w:asciiTheme="minorHAnsi" w:hAnsiTheme="minorHAnsi" w:cstheme="minorHAnsi"/>
-          <w:color w:val="000000"/>
-          <w:sz w:val="21"/>
-          <w:szCs w:val="21"/>
-          <w:shd w:val="clear" w:color="auto" w:fill="FFFFFF"/>
-        </w:rPr>
-        <w:t>.</w:t>
+          <w:shd w:val="clear" w:color="auto" w:fill="FFFFFF"/>
+        </w:rPr>
+        <w:t xml:space="preserve">ies are significantly lower than the rest of college </w:t>
+      </w:r>
+      <w:proofErr w:type="gramStart"/>
+      <w:r>
+        <w:rPr>
+          <w:rFonts w:asciiTheme="minorHAnsi" w:hAnsiTheme="minorHAnsi" w:cstheme="minorHAnsi"/>
+          <w:color w:val="000000"/>
+          <w:shd w:val="clear" w:color="auto" w:fill="FFFFFF"/>
+        </w:rPr>
+        <w:t xml:space="preserve">types  </w:t>
+      </w:r>
+      <w:r>
+        <w:rPr>
+          <w:rFonts w:asciiTheme="minorHAnsi" w:hAnsiTheme="minorHAnsi" w:cstheme="minorHAnsi"/>
+          <w:color w:val="000000"/>
+          <w:shd w:val="clear" w:color="auto" w:fill="FFFFFF"/>
+        </w:rPr>
+        <w:t>and</w:t>
+      </w:r>
+      <w:proofErr w:type="gramEnd"/>
+      <w:r>
+        <w:rPr>
+          <w:rFonts w:asciiTheme="minorHAnsi" w:hAnsiTheme="minorHAnsi" w:cstheme="minorHAnsi"/>
+          <w:color w:val="000000"/>
+          <w:shd w:val="clear" w:color="auto" w:fill="FFFFFF"/>
+        </w:rPr>
+        <w:t xml:space="preserve"> that theme </w:t>
+      </w:r>
+    </w:p>
+    <w:p>
+      <w:pPr>
+        <w:pStyle w:val="HTMLPreformatted"/>
+        <w:shd w:val="clear" w:color="auto" w:fill="FFFFFF"/>
+        <w:wordWrap w:val="0"/>
+        <w:jc w:val="both"/>
+        <w:textAlignment w:val="baseline"/>
+        <w:rPr>
+          <w:rFonts w:asciiTheme="minorHAnsi" w:hAnsiTheme="minorHAnsi" w:cstheme="minorHAnsi"/>
+          <w:color w:val="000000"/>
+          <w:shd w:val="clear" w:color="auto" w:fill="FFFFFF"/>
+        </w:rPr>
+      </w:pPr>
+      <w:r>
+        <w:rPr>
+          <w:rFonts w:asciiTheme="minorHAnsi" w:hAnsiTheme="minorHAnsi" w:cstheme="minorHAnsi"/>
+          <w:color w:val="000000"/>
+          <w:shd w:val="clear" w:color="auto" w:fill="FFFFFF"/>
+        </w:rPr>
+        <w:t xml:space="preserve">                continues along the </w:t>
+      </w:r>
+      <w:proofErr w:type="gramStart"/>
+      <w:r>
+        <w:rPr>
+          <w:rFonts w:asciiTheme="minorHAnsi" w:hAnsiTheme="minorHAnsi" w:cstheme="minorHAnsi"/>
+          <w:color w:val="000000"/>
+          <w:shd w:val="clear" w:color="auto" w:fill="FFFFFF"/>
+        </w:rPr>
+        <w:t>centiles ,</w:t>
+      </w:r>
+      <w:proofErr w:type="gramEnd"/>
+      <w:r>
+        <w:rPr>
+          <w:rFonts w:asciiTheme="minorHAnsi" w:hAnsiTheme="minorHAnsi" w:cstheme="minorHAnsi"/>
+          <w:color w:val="000000"/>
+          <w:shd w:val="clear" w:color="auto" w:fill="FFFFFF"/>
+        </w:rPr>
+        <w:t xml:space="preserve"> even at 90% they are way lower.</w:t>
       </w:r>
     </w:p>
     <w:p>
@@ -496,25 +842,48 @@
           <w:ilvl w:val="0"/>
           <w:numId w:val="4"/>
         </w:numPr>
-        <w:rPr>
-          <w:rFonts w:eastAsia="Times New Roman" w:cstheme="minorHAnsi"/>
-          <w:color w:val="000000"/>
-          <w:sz w:val="21"/>
-          <w:szCs w:val="21"/>
-          <w:shd w:val="clear" w:color="auto" w:fill="FFFFFF"/>
-          <w:lang w:eastAsia="en-GB"/>
-        </w:rPr>
-      </w:pPr>
-      <w:r>
-        <w:rPr>
-          <w:rFonts w:eastAsia="Times New Roman" w:cstheme="minorHAnsi"/>
-          <w:color w:val="000000"/>
-          <w:sz w:val="21"/>
-          <w:szCs w:val="21"/>
-          <w:shd w:val="clear" w:color="auto" w:fill="FFFFFF"/>
-          <w:lang w:eastAsia="en-GB"/>
-        </w:rPr>
-        <w:t>At first the values of Ivy League Colleges seemed like outliers but, they are required as they reflect real life.</w:t>
+        <w:jc w:val="both"/>
+        <w:rPr>
+          <w:rFonts w:eastAsia="Times New Roman" w:cstheme="minorHAnsi"/>
+          <w:color w:val="000000"/>
+          <w:sz w:val="20"/>
+          <w:szCs w:val="20"/>
+          <w:shd w:val="clear" w:color="auto" w:fill="FFFFFF"/>
+          <w:lang w:eastAsia="en-GB"/>
+        </w:rPr>
+      </w:pPr>
+      <w:r>
+        <w:rPr>
+          <w:rFonts w:eastAsia="Times New Roman" w:cstheme="minorHAnsi"/>
+          <w:color w:val="000000"/>
+          <w:sz w:val="20"/>
+          <w:szCs w:val="20"/>
+          <w:shd w:val="clear" w:color="auto" w:fill="FFFFFF"/>
+          <w:lang w:eastAsia="en-GB"/>
+        </w:rPr>
+        <w:t>At first the values of Ivy League Colleges seemed like outliers but, they</w:t>
+      </w:r>
+      <w:r>
+        <w:rPr>
+          <w:rFonts w:eastAsia="Times New Roman" w:cstheme="minorHAnsi"/>
+          <w:color w:val="000000"/>
+          <w:sz w:val="20"/>
+          <w:szCs w:val="20"/>
+          <w:shd w:val="clear" w:color="auto" w:fill="FFFFFF"/>
+          <w:lang w:eastAsia="en-GB"/>
+        </w:rPr>
+        <w:t xml:space="preserve"> r</w:t>
+      </w:r>
+      <w:r>
+        <w:rPr>
+          <w:rFonts w:eastAsia="Times New Roman" w:cstheme="minorHAnsi"/>
+          <w:color w:val="000000"/>
+          <w:sz w:val="20"/>
+          <w:szCs w:val="20"/>
+          <w:shd w:val="clear" w:color="auto" w:fill="FFFFFF"/>
+          <w:lang w:eastAsia="en-GB"/>
+        </w:rPr>
+        <w:t>eflect real life.</w:t>
       </w:r>
     </w:p>
     <w:p>
@@ -524,11 +893,12 @@
           <w:ilvl w:val="0"/>
           <w:numId w:val="4"/>
         </w:numPr>
-        <w:rPr>
-          <w:rFonts w:eastAsia="Times New Roman" w:cstheme="minorHAnsi"/>
-          <w:color w:val="000000"/>
-          <w:sz w:val="21"/>
-          <w:szCs w:val="21"/>
+        <w:jc w:val="both"/>
+        <w:rPr>
+          <w:rFonts w:eastAsia="Times New Roman" w:cstheme="minorHAnsi"/>
+          <w:color w:val="000000"/>
+          <w:sz w:val="20"/>
+          <w:szCs w:val="20"/>
           <w:shd w:val="clear" w:color="auto" w:fill="FFFFFF"/>
           <w:lang w:eastAsia="en-GB"/>
         </w:rPr>
@@ -537,8 +907,8 @@
         <w:rPr>
           <w:rFonts w:cstheme="minorHAnsi"/>
           <w:color w:val="000000"/>
-          <w:sz w:val="21"/>
-          <w:szCs w:val="21"/>
+          <w:sz w:val="20"/>
+          <w:szCs w:val="20"/>
           <w:shd w:val="clear" w:color="auto" w:fill="FFFFFF"/>
         </w:rPr>
         <w:t>The salaries at higher percentiles are higher</w:t>
@@ -547,21 +917,216 @@
         <w:rPr>
           <w:rFonts w:cstheme="minorHAnsi"/>
           <w:color w:val="000000"/>
-          <w:sz w:val="21"/>
-          <w:szCs w:val="21"/>
+          <w:sz w:val="20"/>
+          <w:szCs w:val="20"/>
           <w:shd w:val="clear" w:color="auto" w:fill="FFFFFF"/>
         </w:rPr>
         <w:t>.</w:t>
+      </w:r>
+      <w:r>
+        <w:rPr>
+          <w:rFonts w:cstheme="minorHAnsi"/>
+          <w:color w:val="000000"/>
+          <w:sz w:val="20"/>
+          <w:szCs w:val="20"/>
+          <w:shd w:val="clear" w:color="auto" w:fill="FFFFFF"/>
+        </w:rPr>
+        <w:t xml:space="preserve"> </w:t>
       </w:r>
     </w:p>
     <w:p>
       <w:pPr>
         <w:pStyle w:val="ListParagraph"/>
-        <w:rPr>
-          <w:rFonts w:eastAsia="Times New Roman" w:cstheme="minorHAnsi"/>
-          <w:color w:val="000000"/>
-          <w:sz w:val="21"/>
-          <w:szCs w:val="21"/>
+        <w:numPr>
+          <w:ilvl w:val="0"/>
+          <w:numId w:val="4"/>
+        </w:numPr>
+        <w:jc w:val="both"/>
+        <w:rPr>
+          <w:rFonts w:eastAsia="Times New Roman" w:cstheme="minorHAnsi"/>
+          <w:color w:val="000000"/>
+          <w:sz w:val="20"/>
+          <w:szCs w:val="20"/>
+          <w:shd w:val="clear" w:color="auto" w:fill="FFFFFF"/>
+          <w:lang w:eastAsia="en-GB"/>
+        </w:rPr>
+      </w:pPr>
+      <w:r>
+        <w:rPr>
+          <w:rFonts w:cstheme="minorHAnsi"/>
+          <w:color w:val="000000"/>
+          <w:sz w:val="20"/>
+          <w:szCs w:val="20"/>
+          <w:shd w:val="clear" w:color="auto" w:fill="FFFFFF"/>
+        </w:rPr>
+        <w:t xml:space="preserve">The swarm </w:t>
+      </w:r>
+      <w:proofErr w:type="gramStart"/>
+      <w:r>
+        <w:rPr>
+          <w:rFonts w:cstheme="minorHAnsi"/>
+          <w:color w:val="000000"/>
+          <w:sz w:val="20"/>
+          <w:szCs w:val="20"/>
+          <w:shd w:val="clear" w:color="auto" w:fill="FFFFFF"/>
+        </w:rPr>
+        <w:t xml:space="preserve">plots </w:t>
+      </w:r>
+      <w:r>
+        <w:rPr>
+          <w:rFonts w:cstheme="minorHAnsi"/>
+          <w:color w:val="000000"/>
+          <w:sz w:val="20"/>
+          <w:szCs w:val="20"/>
+          <w:shd w:val="clear" w:color="auto" w:fill="FFFFFF"/>
+        </w:rPr>
+        <w:t> There</w:t>
+      </w:r>
+      <w:proofErr w:type="gramEnd"/>
+      <w:r>
+        <w:rPr>
+          <w:rFonts w:cstheme="minorHAnsi"/>
+          <w:color w:val="000000"/>
+          <w:sz w:val="20"/>
+          <w:szCs w:val="20"/>
+          <w:shd w:val="clear" w:color="auto" w:fill="FFFFFF"/>
+        </w:rPr>
+        <w:t xml:space="preserve"> are </w:t>
+      </w:r>
+      <w:r>
+        <w:rPr>
+          <w:rFonts w:cstheme="minorHAnsi"/>
+          <w:color w:val="000000"/>
+          <w:sz w:val="20"/>
+          <w:szCs w:val="20"/>
+          <w:shd w:val="clear" w:color="auto" w:fill="FFFFFF"/>
+        </w:rPr>
+        <w:t>many more state</w:t>
+      </w:r>
+      <w:r>
+        <w:rPr>
+          <w:rFonts w:cstheme="minorHAnsi"/>
+          <w:color w:val="000000"/>
+          <w:sz w:val="20"/>
+          <w:szCs w:val="20"/>
+          <w:shd w:val="clear" w:color="auto" w:fill="FFFFFF"/>
+        </w:rPr>
+        <w:t xml:space="preserve"> </w:t>
+      </w:r>
+      <w:r>
+        <w:rPr>
+          <w:rFonts w:cstheme="minorHAnsi"/>
+          <w:color w:val="000000"/>
+          <w:sz w:val="20"/>
+          <w:szCs w:val="20"/>
+          <w:shd w:val="clear" w:color="auto" w:fill="FFFFFF"/>
+        </w:rPr>
+        <w:t>c</w:t>
+      </w:r>
+      <w:r>
+        <w:rPr>
+          <w:rFonts w:cstheme="minorHAnsi"/>
+          <w:color w:val="000000"/>
+          <w:sz w:val="20"/>
+          <w:szCs w:val="20"/>
+          <w:shd w:val="clear" w:color="auto" w:fill="FFFFFF"/>
+        </w:rPr>
+        <w:t>ollege</w:t>
+      </w:r>
+      <w:r>
+        <w:rPr>
+          <w:rFonts w:cstheme="minorHAnsi"/>
+          <w:color w:val="000000"/>
+          <w:sz w:val="20"/>
+          <w:szCs w:val="20"/>
+          <w:shd w:val="clear" w:color="auto" w:fill="FFFFFF"/>
+        </w:rPr>
+        <w:t xml:space="preserve">s </w:t>
+      </w:r>
+      <w:r>
+        <w:rPr>
+          <w:rFonts w:cstheme="minorHAnsi"/>
+          <w:color w:val="000000"/>
+          <w:sz w:val="20"/>
+          <w:szCs w:val="20"/>
+          <w:shd w:val="clear" w:color="auto" w:fill="FFFFFF"/>
+        </w:rPr>
+        <w:t xml:space="preserve">in comparison to other </w:t>
+      </w:r>
+      <w:r>
+        <w:rPr>
+          <w:rFonts w:cstheme="minorHAnsi"/>
+          <w:color w:val="000000"/>
+          <w:sz w:val="20"/>
+          <w:szCs w:val="20"/>
+          <w:shd w:val="clear" w:color="auto" w:fill="FFFFFF"/>
+        </w:rPr>
+        <w:t xml:space="preserve">and more no of students going there, still the salaries are much lower. </w:t>
+      </w:r>
+      <w:r>
+        <w:rPr>
+          <w:rFonts w:cstheme="minorHAnsi"/>
+          <w:color w:val="000000"/>
+          <w:sz w:val="20"/>
+          <w:szCs w:val="20"/>
+          <w:shd w:val="clear" w:color="auto" w:fill="FFFFFF"/>
+        </w:rPr>
+        <w:t xml:space="preserve">The Ivy League colleges such as </w:t>
+      </w:r>
+      <w:proofErr w:type="spellStart"/>
+      <w:proofErr w:type="gramStart"/>
+      <w:r>
+        <w:rPr>
+          <w:rFonts w:cstheme="minorHAnsi"/>
+          <w:color w:val="000000"/>
+          <w:sz w:val="20"/>
+          <w:szCs w:val="20"/>
+          <w:shd w:val="clear" w:color="auto" w:fill="FFFFFF"/>
+        </w:rPr>
+        <w:t>Harvard,Cornell</w:t>
+      </w:r>
+      <w:proofErr w:type="gramEnd"/>
+      <w:r>
+        <w:rPr>
+          <w:rFonts w:cstheme="minorHAnsi"/>
+          <w:color w:val="000000"/>
+          <w:sz w:val="20"/>
+          <w:szCs w:val="20"/>
+          <w:shd w:val="clear" w:color="auto" w:fill="FFFFFF"/>
+        </w:rPr>
+        <w:t>,etc</w:t>
+      </w:r>
+      <w:proofErr w:type="spellEnd"/>
+      <w:r>
+        <w:rPr>
+          <w:rFonts w:cstheme="minorHAnsi"/>
+          <w:color w:val="000000"/>
+          <w:sz w:val="20"/>
+          <w:szCs w:val="20"/>
+          <w:shd w:val="clear" w:color="auto" w:fill="FFFFFF"/>
+        </w:rPr>
+        <w:t xml:space="preserve"> have few students as it is really tough to get into but we also see that students belonging to these colleges also get higher salaries than other college</w:t>
+      </w:r>
+      <w:r>
+        <w:rPr>
+          <w:rFonts w:cstheme="minorHAnsi"/>
+          <w:color w:val="000000"/>
+          <w:sz w:val="20"/>
+          <w:szCs w:val="20"/>
+          <w:shd w:val="clear" w:color="auto" w:fill="FFFFFF"/>
+        </w:rPr>
+        <w:t>.</w:t>
+      </w:r>
+    </w:p>
+    <w:p>
+      <w:pPr>
+        <w:pStyle w:val="ListParagraph"/>
+        <w:jc w:val="both"/>
+        <w:rPr>
+          <w:rFonts w:eastAsia="Times New Roman" w:cstheme="minorHAnsi"/>
+          <w:color w:val="000000"/>
+          <w:sz w:val="20"/>
+          <w:szCs w:val="20"/>
           <w:shd w:val="clear" w:color="auto" w:fill="FFFFFF"/>
           <w:lang w:eastAsia="en-GB"/>
         </w:rPr>
@@ -576,8 +1141,9 @@
           <w:shd w:val="clear" w:color="auto" w:fill="FFFFFF"/>
           <w:lang w:eastAsia="en-GB"/>
         </w:rPr>
+        <w:lastRenderedPageBreak/>
         <w:drawing>
-          <wp:inline distT="0" distB="0" distL="0" distR="0" wp14:anchorId="783F4EF5" wp14:editId="2FC4F9CD">
+          <wp:inline distT="0" distB="0" distL="0" distR="0" wp14:anchorId="71B07787" wp14:editId="19E67426">
             <wp:extent cx="2857647" cy="1806668"/>
             <wp:effectExtent l="0" t="0" r="0" b="3175"/>
             <wp:docPr id="11" name="Picture 11" descr="Chart, scatter chart&#10;&#10;Description automatically generated"/>
@@ -615,43 +1181,22 @@
     </w:p>
     <w:p>
       <w:pPr>
-        <w:pStyle w:val="ListParagraph"/>
-        <w:rPr>
-          <w:rFonts w:eastAsia="Times New Roman" w:cstheme="minorHAnsi"/>
-          <w:color w:val="000000"/>
-          <w:sz w:val="21"/>
-          <w:szCs w:val="21"/>
-          <w:shd w:val="clear" w:color="auto" w:fill="FFFFFF"/>
-          <w:lang w:eastAsia="en-GB"/>
-        </w:rPr>
-      </w:pPr>
-    </w:p>
-    <w:p>
-      <w:pPr>
-        <w:rPr>
-          <w:rFonts w:eastAsia="Times New Roman" w:cstheme="minorHAnsi"/>
-          <w:color w:val="000000"/>
-          <w:sz w:val="21"/>
-          <w:szCs w:val="21"/>
-          <w:shd w:val="clear" w:color="auto" w:fill="FFFFFF"/>
-          <w:lang w:eastAsia="en-GB"/>
-        </w:rPr>
-      </w:pPr>
-    </w:p>
-    <w:p>
-      <w:pPr>
-        <w:rPr>
-          <w:rFonts w:eastAsia="Times New Roman" w:cstheme="minorHAnsi"/>
-          <w:color w:val="000000"/>
-          <w:sz w:val="21"/>
-          <w:szCs w:val="21"/>
-          <w:shd w:val="clear" w:color="auto" w:fill="FFFFFF"/>
-          <w:lang w:eastAsia="en-GB"/>
-        </w:rPr>
-      </w:pPr>
-      <w:r>
-        <w:rPr>
-          <w:rFonts w:eastAsia="Times New Roman" w:cstheme="minorHAnsi"/>
+        <w:rPr>
+          <w:rFonts w:eastAsia="Times New Roman" w:cstheme="minorHAnsi"/>
+          <w:b/>
+          <w:bCs/>
+          <w:color w:val="000000"/>
+          <w:sz w:val="21"/>
+          <w:szCs w:val="21"/>
+          <w:shd w:val="clear" w:color="auto" w:fill="FFFFFF"/>
+          <w:lang w:eastAsia="en-GB"/>
+        </w:rPr>
+      </w:pPr>
+      <w:r>
+        <w:rPr>
+          <w:rFonts w:eastAsia="Times New Roman" w:cstheme="minorHAnsi"/>
+          <w:b/>
+          <w:bCs/>
           <w:color w:val="000000"/>
           <w:sz w:val="21"/>
           <w:szCs w:val="21"/>
@@ -731,18 +1276,42 @@
           <w:shd w:val="clear" w:color="auto" w:fill="FFFFFF"/>
           <w:lang w:eastAsia="en-GB"/>
         </w:rPr>
-        <w:t>min starting salary at these colleges is around 46K and max at 75.5K</w:t>
-      </w:r>
-      <w:r>
-        <w:rPr>
-          <w:rFonts w:eastAsia="Times New Roman" w:cstheme="minorHAnsi"/>
-          <w:color w:val="000000"/>
-          <w:sz w:val="21"/>
-          <w:szCs w:val="21"/>
-          <w:shd w:val="clear" w:color="auto" w:fill="FFFFFF"/>
-          <w:lang w:eastAsia="en-GB"/>
-        </w:rPr>
-        <w:t xml:space="preserve">.The </w:t>
+        <w:t>min starting salary at these colleges is around 46K and max at 75.5</w:t>
+      </w:r>
+      <w:proofErr w:type="gramStart"/>
+      <w:r>
+        <w:rPr>
+          <w:rFonts w:eastAsia="Times New Roman" w:cstheme="minorHAnsi"/>
+          <w:color w:val="000000"/>
+          <w:sz w:val="21"/>
+          <w:szCs w:val="21"/>
+          <w:shd w:val="clear" w:color="auto" w:fill="FFFFFF"/>
+          <w:lang w:eastAsia="en-GB"/>
+        </w:rPr>
+        <w:t>K</w:t>
+      </w:r>
+      <w:r>
+        <w:rPr>
+          <w:rFonts w:eastAsia="Times New Roman" w:cstheme="minorHAnsi"/>
+          <w:color w:val="000000"/>
+          <w:sz w:val="21"/>
+          <w:szCs w:val="21"/>
+          <w:shd w:val="clear" w:color="auto" w:fill="FFFFFF"/>
+          <w:lang w:eastAsia="en-GB"/>
+        </w:rPr>
+        <w:t>.The</w:t>
+      </w:r>
+      <w:proofErr w:type="gramEnd"/>
+      <w:r>
+        <w:rPr>
+          <w:rFonts w:eastAsia="Times New Roman" w:cstheme="minorHAnsi"/>
+          <w:color w:val="000000"/>
+          <w:sz w:val="21"/>
+          <w:szCs w:val="21"/>
+          <w:shd w:val="clear" w:color="auto" w:fill="FFFFFF"/>
+          <w:lang w:eastAsia="en-GB"/>
+        </w:rPr>
+        <w:t xml:space="preserve"> </w:t>
       </w:r>
       <w:r>
         <w:rPr>
@@ -906,6 +1475,7 @@
         </w:rPr>
         <w:t xml:space="preserve">ing </w:t>
       </w:r>
+      <w:proofErr w:type="gramStart"/>
       <w:r>
         <w:rPr>
           <w:rFonts w:eastAsia="Times New Roman" w:cstheme="minorHAnsi"/>
@@ -948,7 +1518,19 @@
           <w:shd w:val="clear" w:color="auto" w:fill="FFFFFF"/>
           <w:lang w:eastAsia="en-GB"/>
         </w:rPr>
-        <w:t>CIT ,MIT and Harvey Mudd are the</w:t>
+        <w:t>CIT</w:t>
+      </w:r>
+      <w:proofErr w:type="gramEnd"/>
+      <w:r>
+        <w:rPr>
+          <w:rFonts w:eastAsia="Times New Roman" w:cstheme="minorHAnsi"/>
+          <w:color w:val="000000"/>
+          <w:sz w:val="21"/>
+          <w:szCs w:val="21"/>
+          <w:shd w:val="clear" w:color="auto" w:fill="FFFFFF"/>
+          <w:lang w:eastAsia="en-GB"/>
+        </w:rPr>
+        <w:t xml:space="preserve"> ,MIT and Harvey Mudd are the</w:t>
       </w:r>
       <w:r>
         <w:rPr>
@@ -1045,76 +1627,84 @@
           <w:shd w:val="clear" w:color="auto" w:fill="FFFFFF"/>
           <w:lang w:eastAsia="en-GB"/>
         </w:rPr>
-        <w:t xml:space="preserve"> graph</w:t>
-      </w:r>
-      <w:r>
-        <w:rPr>
-          <w:rFonts w:eastAsia="Times New Roman" w:cstheme="minorHAnsi"/>
-          <w:color w:val="000000"/>
-          <w:sz w:val="21"/>
-          <w:szCs w:val="21"/>
-          <w:shd w:val="clear" w:color="auto" w:fill="FFFFFF"/>
-          <w:lang w:eastAsia="en-GB"/>
-        </w:rPr>
-        <w:t xml:space="preserve"> ,the top 3 colleges are WPI, Cooper Union and New Mexico Tech.</w:t>
+        <w:t xml:space="preserve"> </w:t>
+      </w:r>
+      <w:proofErr w:type="gramStart"/>
+      <w:r>
+        <w:rPr>
+          <w:rFonts w:eastAsia="Times New Roman" w:cstheme="minorHAnsi"/>
+          <w:color w:val="000000"/>
+          <w:sz w:val="21"/>
+          <w:szCs w:val="21"/>
+          <w:shd w:val="clear" w:color="auto" w:fill="FFFFFF"/>
+          <w:lang w:eastAsia="en-GB"/>
+        </w:rPr>
+        <w:t>graph</w:t>
+      </w:r>
+      <w:r>
+        <w:rPr>
+          <w:rFonts w:eastAsia="Times New Roman" w:cstheme="minorHAnsi"/>
+          <w:color w:val="000000"/>
+          <w:sz w:val="21"/>
+          <w:szCs w:val="21"/>
+          <w:shd w:val="clear" w:color="auto" w:fill="FFFFFF"/>
+          <w:lang w:eastAsia="en-GB"/>
+        </w:rPr>
+        <w:t xml:space="preserve"> ,the</w:t>
+      </w:r>
+      <w:proofErr w:type="gramEnd"/>
+      <w:r>
+        <w:rPr>
+          <w:rFonts w:eastAsia="Times New Roman" w:cstheme="minorHAnsi"/>
+          <w:color w:val="000000"/>
+          <w:sz w:val="21"/>
+          <w:szCs w:val="21"/>
+          <w:shd w:val="clear" w:color="auto" w:fill="FFFFFF"/>
+          <w:lang w:eastAsia="en-GB"/>
+        </w:rPr>
+        <w:t xml:space="preserve"> top 3 colleges are WPI, Cooper Union and New Mexico Tech.</w:t>
       </w:r>
     </w:p>
     <w:p>
       <w:pPr>
         <w:rPr>
           <w:rFonts w:eastAsia="Times New Roman" w:cstheme="minorHAnsi"/>
-          <w:color w:val="000000"/>
-          <w:sz w:val="21"/>
-          <w:szCs w:val="21"/>
-          <w:shd w:val="clear" w:color="auto" w:fill="FFFFFF"/>
-          <w:lang w:eastAsia="en-GB"/>
-        </w:rPr>
-      </w:pPr>
-      <w:r>
-        <w:rPr>
-          <w:rFonts w:eastAsia="Times New Roman" w:cstheme="minorHAnsi"/>
-          <w:noProof/>
-          <w:color w:val="000000"/>
-          <w:sz w:val="21"/>
-          <w:szCs w:val="21"/>
-          <w:shd w:val="clear" w:color="auto" w:fill="FFFFFF"/>
-          <w:lang w:eastAsia="en-GB"/>
-        </w:rPr>
-        <w:drawing>
-          <wp:inline distT="0" distB="0" distL="0" distR="0" wp14:anchorId="586AAFAB" wp14:editId="61978833">
-            <wp:extent cx="3931920" cy="2641588"/>
-            <wp:effectExtent l="0" t="0" r="0" b="6985"/>
-            <wp:docPr id="13" name="Picture 13" descr="A picture containing diagram&#10;&#10;Description automatically generated"/>
-            <wp:cNvGraphicFramePr>
-              <a:graphicFrameLocks xmlns:a="http://schemas.openxmlformats.org/drawingml/2006/main" noChangeAspect="1"/>
-            </wp:cNvGraphicFramePr>
-            <a:graphic xmlns:a="http://schemas.openxmlformats.org/drawingml/2006/main">
-              <a:graphicData uri="http://schemas.openxmlformats.org/drawingml/2006/picture">
-                <pic:pic xmlns:pic="http://schemas.openxmlformats.org/drawingml/2006/picture">
-                  <pic:nvPicPr>
-                    <pic:cNvPr id="13" name="Picture 13" descr="A picture containing diagram&#10;&#10;Description automatically generated"/>
-                    <pic:cNvPicPr/>
-                  </pic:nvPicPr>
-                  <pic:blipFill>
-                    <a:blip r:embed="rId8"/>
-                    <a:stretch>
-                      <a:fillRect/>
-                    </a:stretch>
-                  </pic:blipFill>
-                  <pic:spPr>
-                    <a:xfrm>
-                      <a:off x="0" y="0"/>
-                      <a:ext cx="3961400" cy="2661394"/>
-                    </a:xfrm>
-                    <a:prstGeom prst="rect">
-                      <a:avLst/>
-                    </a:prstGeom>
-                  </pic:spPr>
-                </pic:pic>
-              </a:graphicData>
-            </a:graphic>
-          </wp:inline>
-        </w:drawing>
+          <w:b/>
+          <w:bCs/>
+          <w:color w:val="000000"/>
+          <w:sz w:val="21"/>
+          <w:szCs w:val="21"/>
+          <w:shd w:val="clear" w:color="auto" w:fill="FFFFFF"/>
+          <w:lang w:eastAsia="en-GB"/>
+        </w:rPr>
+      </w:pPr>
+      <w:proofErr w:type="gramStart"/>
+      <w:r>
+        <w:rPr>
+          <w:rFonts w:eastAsia="Times New Roman" w:cstheme="minorHAnsi"/>
+          <w:b/>
+          <w:bCs/>
+          <w:color w:val="000000"/>
+          <w:sz w:val="21"/>
+          <w:szCs w:val="21"/>
+          <w:shd w:val="clear" w:color="auto" w:fill="FFFFFF"/>
+          <w:lang w:eastAsia="en-GB"/>
+        </w:rPr>
+        <w:t>Thus</w:t>
+      </w:r>
+      <w:proofErr w:type="gramEnd"/>
+      <w:r>
+        <w:rPr>
+          <w:rFonts w:eastAsia="Times New Roman" w:cstheme="minorHAnsi"/>
+          <w:b/>
+          <w:bCs/>
+          <w:color w:val="000000"/>
+          <w:sz w:val="21"/>
+          <w:szCs w:val="21"/>
+          <w:shd w:val="clear" w:color="auto" w:fill="FFFFFF"/>
+          <w:lang w:eastAsia="en-GB"/>
+        </w:rPr>
+        <w:t xml:space="preserve"> it is how we analyse our data and the information we are wanting to retrieve. </w:t>
       </w:r>
     </w:p>
     <w:p>
@@ -1128,18 +1718,6 @@
           <w:lang w:eastAsia="en-GB"/>
         </w:rPr>
       </w:pPr>
-    </w:p>
-    <w:p>
-      <w:pPr>
-        <w:rPr>
-          <w:rFonts w:eastAsia="Times New Roman" w:cstheme="minorHAnsi"/>
-          <w:color w:val="000000"/>
-          <w:sz w:val="21"/>
-          <w:szCs w:val="21"/>
-          <w:shd w:val="clear" w:color="auto" w:fill="FFFFFF"/>
-          <w:lang w:eastAsia="en-GB"/>
-        </w:rPr>
-      </w:pPr>
       <w:r>
         <w:rPr>
           <w:rFonts w:eastAsia="Times New Roman" w:cstheme="minorHAnsi"/>
@@ -1151,9 +1729,9 @@
           <w:lang w:eastAsia="en-GB"/>
         </w:rPr>
         <w:drawing>
-          <wp:inline distT="0" distB="0" distL="0" distR="0" wp14:anchorId="6A3FEACB" wp14:editId="311F4E68">
-            <wp:extent cx="4988181" cy="2390898"/>
-            <wp:effectExtent l="0" t="0" r="3175" b="9525"/>
+          <wp:inline distT="0" distB="0" distL="0" distR="0" wp14:anchorId="4A5648F9" wp14:editId="571F913E">
+            <wp:extent cx="3336099" cy="1984438"/>
+            <wp:effectExtent l="0" t="0" r="0" b="0"/>
             <wp:docPr id="14" name="Picture 14" descr="A picture containing diagram&#10;&#10;Description automatically generated"/>
             <wp:cNvGraphicFramePr>
               <a:graphicFrameLocks xmlns:a="http://schemas.openxmlformats.org/drawingml/2006/main" noChangeAspect="1"/>
@@ -1166,7 +1744,7 @@
                     <pic:cNvPicPr/>
                   </pic:nvPicPr>
                   <pic:blipFill>
-                    <a:blip r:embed="rId9"/>
+                    <a:blip r:embed="rId8"/>
                     <a:stretch>
                       <a:fillRect/>
                     </a:stretch>
@@ -1174,7 +1752,7 @@
                   <pic:spPr>
                     <a:xfrm>
                       <a:off x="0" y="0"/>
-                      <a:ext cx="4988181" cy="2390898"/>
+                      <a:ext cx="3344259" cy="1989292"/>
                     </a:xfrm>
                     <a:prstGeom prst="rect">
                       <a:avLst/>
@@ -1201,272 +1779,30 @@
     </w:p>
     <w:p>
       <w:pPr>
-        <w:pStyle w:val="HTMLPreformatted"/>
-        <w:shd w:val="clear" w:color="auto" w:fill="FFFFFF"/>
-        <w:wordWrap w:val="0"/>
-        <w:textAlignment w:val="baseline"/>
-        <w:rPr>
-          <w:rFonts w:asciiTheme="minorHAnsi" w:hAnsiTheme="minorHAnsi" w:cstheme="minorHAnsi"/>
-          <w:color w:val="000000"/>
-          <w:sz w:val="21"/>
-          <w:szCs w:val="21"/>
-          <w:shd w:val="clear" w:color="auto" w:fill="FFFFFF"/>
-        </w:rPr>
-      </w:pPr>
-    </w:p>
-    <w:p>
-      <w:pPr>
-        <w:pStyle w:val="HTMLPreformatted"/>
-        <w:shd w:val="clear" w:color="auto" w:fill="FFFFFF"/>
-        <w:wordWrap w:val="0"/>
-        <w:textAlignment w:val="baseline"/>
-        <w:rPr>
-          <w:rFonts w:asciiTheme="minorHAnsi" w:hAnsiTheme="minorHAnsi" w:cstheme="minorHAnsi"/>
-          <w:color w:val="000000"/>
-          <w:sz w:val="21"/>
-          <w:szCs w:val="21"/>
-          <w:shd w:val="clear" w:color="auto" w:fill="FFFFFF"/>
-        </w:rPr>
-      </w:pPr>
-    </w:p>
-    <w:p>
-      <w:pPr>
-        <w:pStyle w:val="HTMLPreformatted"/>
-        <w:shd w:val="clear" w:color="auto" w:fill="FFFFFF"/>
-        <w:wordWrap w:val="0"/>
-        <w:textAlignment w:val="baseline"/>
-        <w:rPr>
-          <w:rFonts w:asciiTheme="minorHAnsi" w:hAnsiTheme="minorHAnsi" w:cstheme="minorHAnsi"/>
-          <w:color w:val="000000"/>
-          <w:sz w:val="16"/>
-          <w:szCs w:val="16"/>
-        </w:rPr>
-      </w:pPr>
-    </w:p>
-    <w:p>
-      <w:pPr>
-        <w:pStyle w:val="HTMLPreformatted"/>
-        <w:shd w:val="clear" w:color="auto" w:fill="FFFFFF"/>
-        <w:wordWrap w:val="0"/>
-        <w:textAlignment w:val="baseline"/>
-        <w:rPr>
-          <w:rFonts w:asciiTheme="minorHAnsi" w:hAnsiTheme="minorHAnsi" w:cstheme="minorHAnsi"/>
-          <w:color w:val="000000"/>
-          <w:sz w:val="16"/>
-          <w:szCs w:val="16"/>
-        </w:rPr>
-      </w:pPr>
-    </w:p>
-    <w:p>
-      <w:pPr>
-        <w:pStyle w:val="HTMLPreformatted"/>
-        <w:shd w:val="clear" w:color="auto" w:fill="FFFFFF"/>
-        <w:wordWrap w:val="0"/>
-        <w:textAlignment w:val="baseline"/>
-        <w:rPr>
-          <w:rFonts w:asciiTheme="minorHAnsi" w:hAnsiTheme="minorHAnsi" w:cstheme="minorHAnsi"/>
-          <w:color w:val="000000"/>
-          <w:sz w:val="16"/>
-          <w:szCs w:val="16"/>
-        </w:rPr>
-      </w:pPr>
-    </w:p>
-    <w:p>
-      <w:pPr>
-        <w:pStyle w:val="HTMLPreformatted"/>
-        <w:shd w:val="clear" w:color="auto" w:fill="FFFFFF"/>
-        <w:wordWrap w:val="0"/>
-        <w:textAlignment w:val="baseline"/>
-        <w:rPr>
-          <w:rFonts w:asciiTheme="minorHAnsi" w:hAnsiTheme="minorHAnsi" w:cstheme="minorHAnsi"/>
-          <w:color w:val="000000"/>
-          <w:sz w:val="16"/>
-          <w:szCs w:val="16"/>
-        </w:rPr>
-      </w:pPr>
-    </w:p>
-    <w:p>
-      <w:pPr>
-        <w:pStyle w:val="HTMLPreformatted"/>
-        <w:shd w:val="clear" w:color="auto" w:fill="FFFFFF"/>
-        <w:wordWrap w:val="0"/>
-        <w:textAlignment w:val="baseline"/>
-        <w:rPr>
-          <w:rFonts w:asciiTheme="minorHAnsi" w:hAnsiTheme="minorHAnsi" w:cstheme="minorHAnsi"/>
-          <w:color w:val="000000"/>
-          <w:sz w:val="16"/>
-          <w:szCs w:val="16"/>
-        </w:rPr>
-      </w:pPr>
-    </w:p>
-    <w:p>
-      <w:pPr>
-        <w:pStyle w:val="HTMLPreformatted"/>
-        <w:shd w:val="clear" w:color="auto" w:fill="FFFFFF"/>
-        <w:wordWrap w:val="0"/>
-        <w:textAlignment w:val="baseline"/>
-        <w:rPr>
-          <w:rFonts w:asciiTheme="minorHAnsi" w:hAnsiTheme="minorHAnsi" w:cstheme="minorHAnsi"/>
-          <w:color w:val="000000"/>
-          <w:sz w:val="16"/>
-          <w:szCs w:val="16"/>
-        </w:rPr>
-      </w:pPr>
-    </w:p>
-    <w:p>
-      <w:pPr>
-        <w:pStyle w:val="HTMLPreformatted"/>
-        <w:shd w:val="clear" w:color="auto" w:fill="FFFFFF"/>
-        <w:wordWrap w:val="0"/>
-        <w:textAlignment w:val="baseline"/>
-        <w:rPr>
-          <w:rFonts w:asciiTheme="minorHAnsi" w:hAnsiTheme="minorHAnsi" w:cstheme="minorHAnsi"/>
-          <w:color w:val="000000"/>
-          <w:sz w:val="16"/>
-          <w:szCs w:val="16"/>
-        </w:rPr>
-      </w:pPr>
-    </w:p>
-    <w:p>
-      <w:pPr>
-        <w:pStyle w:val="HTMLPreformatted"/>
-        <w:shd w:val="clear" w:color="auto" w:fill="FFFFFF"/>
-        <w:wordWrap w:val="0"/>
-        <w:textAlignment w:val="baseline"/>
-        <w:rPr>
-          <w:rFonts w:asciiTheme="minorHAnsi" w:hAnsiTheme="minorHAnsi" w:cstheme="minorHAnsi"/>
-          <w:color w:val="000000"/>
-          <w:sz w:val="16"/>
-          <w:szCs w:val="16"/>
-        </w:rPr>
-      </w:pPr>
-    </w:p>
-    <w:p>
-      <w:pPr>
-        <w:pStyle w:val="HTMLPreformatted"/>
-        <w:shd w:val="clear" w:color="auto" w:fill="FFFFFF"/>
-        <w:wordWrap w:val="0"/>
-        <w:textAlignment w:val="baseline"/>
-        <w:rPr>
-          <w:rFonts w:asciiTheme="minorHAnsi" w:hAnsiTheme="minorHAnsi" w:cstheme="minorHAnsi"/>
-          <w:color w:val="000000"/>
-          <w:sz w:val="16"/>
-          <w:szCs w:val="16"/>
-        </w:rPr>
-      </w:pPr>
-    </w:p>
-    <w:p>
-      <w:pPr>
-        <w:pStyle w:val="HTMLPreformatted"/>
-        <w:shd w:val="clear" w:color="auto" w:fill="FFFFFF"/>
-        <w:wordWrap w:val="0"/>
-        <w:textAlignment w:val="baseline"/>
-        <w:rPr>
-          <w:rFonts w:asciiTheme="minorHAnsi" w:hAnsiTheme="minorHAnsi" w:cstheme="minorHAnsi"/>
-          <w:color w:val="000000"/>
-          <w:sz w:val="16"/>
-          <w:szCs w:val="16"/>
-        </w:rPr>
-      </w:pPr>
-    </w:p>
-    <w:p>
-      <w:pPr>
-        <w:pStyle w:val="HTMLPreformatted"/>
-        <w:shd w:val="clear" w:color="auto" w:fill="FFFFFF"/>
-        <w:wordWrap w:val="0"/>
-        <w:textAlignment w:val="baseline"/>
-        <w:rPr>
-          <w:rFonts w:asciiTheme="minorHAnsi" w:hAnsiTheme="minorHAnsi" w:cstheme="minorHAnsi"/>
-          <w:color w:val="000000"/>
-          <w:sz w:val="16"/>
-          <w:szCs w:val="16"/>
-        </w:rPr>
-      </w:pPr>
-    </w:p>
-    <w:p>
-      <w:pPr>
-        <w:pStyle w:val="HTMLPreformatted"/>
-        <w:shd w:val="clear" w:color="auto" w:fill="FFFFFF"/>
-        <w:wordWrap w:val="0"/>
-        <w:textAlignment w:val="baseline"/>
-        <w:rPr>
-          <w:rFonts w:asciiTheme="minorHAnsi" w:hAnsiTheme="minorHAnsi" w:cstheme="minorHAnsi"/>
-          <w:color w:val="000000"/>
-          <w:sz w:val="16"/>
-          <w:szCs w:val="16"/>
-        </w:rPr>
-      </w:pPr>
-    </w:p>
-    <w:p>
-      <w:pPr>
-        <w:pStyle w:val="HTMLPreformatted"/>
-        <w:shd w:val="clear" w:color="auto" w:fill="FFFFFF"/>
-        <w:wordWrap w:val="0"/>
-        <w:textAlignment w:val="baseline"/>
-        <w:rPr>
-          <w:rFonts w:asciiTheme="minorHAnsi" w:hAnsiTheme="minorHAnsi" w:cstheme="minorHAnsi"/>
-          <w:color w:val="000000"/>
-          <w:sz w:val="16"/>
-          <w:szCs w:val="16"/>
-        </w:rPr>
-      </w:pPr>
-    </w:p>
-    <w:p>
-      <w:pPr>
-        <w:pStyle w:val="HTMLPreformatted"/>
-        <w:shd w:val="clear" w:color="auto" w:fill="FFFFFF"/>
-        <w:wordWrap w:val="0"/>
-        <w:textAlignment w:val="baseline"/>
-        <w:rPr>
-          <w:rFonts w:asciiTheme="minorHAnsi" w:hAnsiTheme="minorHAnsi" w:cstheme="minorHAnsi"/>
-          <w:color w:val="000000"/>
-          <w:sz w:val="16"/>
-          <w:szCs w:val="16"/>
-        </w:rPr>
-      </w:pPr>
-    </w:p>
-    <w:p/>
-    <w:p/>
-    <w:p/>
-    <w:p>
-      <w:pPr>
-        <w:pStyle w:val="ListParagraph"/>
-        <w:numPr>
-          <w:ilvl w:val="0"/>
-          <w:numId w:val="2"/>
-        </w:numPr>
-      </w:pPr>
-      <w:r>
-        <w:t>The Highest Salaries were recorded across Ivy league, followed by engineering .</w:t>
-      </w:r>
-    </w:p>
-    <w:p>
-      <w:proofErr w:type="spellStart"/>
-      <w:r>
-        <w:t>plt.boxplot</w:t>
-      </w:r>
-      <w:proofErr w:type="spellEnd"/>
-      <w:r>
-        <w:t xml:space="preserve">([Engineering['Starting Median Salary'], Liberal Arts['Starting Median Salary'],     </w:t>
-      </w:r>
-    </w:p>
-    <w:p>
-      <w:r>
-        <w:t xml:space="preserve">             Party['Starting Median Salary'], State['Starting Median Salary']])      </w:t>
-      </w:r>
-    </w:p>
-    <w:p/>
-    <w:p/>
-    <w:p>
-      <w:r>
-        <w:rPr>
+        <w:rPr>
+          <w:rFonts w:eastAsia="Times New Roman" w:cstheme="minorHAnsi"/>
+          <w:color w:val="000000"/>
+          <w:sz w:val="21"/>
+          <w:szCs w:val="21"/>
+          <w:shd w:val="clear" w:color="auto" w:fill="FFFFFF"/>
+          <w:lang w:eastAsia="en-GB"/>
+        </w:rPr>
+      </w:pPr>
+      <w:r>
+        <w:rPr>
+          <w:rFonts w:eastAsia="Times New Roman" w:cstheme="minorHAnsi"/>
           <w:noProof/>
+          <w:color w:val="000000"/>
+          <w:sz w:val="21"/>
+          <w:szCs w:val="21"/>
+          <w:shd w:val="clear" w:color="auto" w:fill="FFFFFF"/>
+          <w:lang w:eastAsia="en-GB"/>
         </w:rPr>
         <w:drawing>
-          <wp:inline distT="0" distB="0" distL="0" distR="0" wp14:anchorId="0E256526" wp14:editId="4BA61B73">
-            <wp:extent cx="4105486" cy="1362145"/>
-            <wp:effectExtent l="0" t="0" r="9525" b="9525"/>
-            <wp:docPr id="1" name="Picture 1" descr="Table&#10;&#10;Description automatically generated"/>
+          <wp:inline distT="0" distB="0" distL="0" distR="0" wp14:anchorId="1F855985" wp14:editId="74AD064C">
+            <wp:extent cx="4084191" cy="1945710"/>
+            <wp:effectExtent l="0" t="0" r="0" b="0"/>
+            <wp:docPr id="1" name="Picture 1" descr="A picture containing diagram&#10;&#10;Description automatically generated"/>
             <wp:cNvGraphicFramePr>
               <a:graphicFrameLocks xmlns:a="http://schemas.openxmlformats.org/drawingml/2006/main" noChangeAspect="1"/>
             </wp:cNvGraphicFramePr>
@@ -1474,11 +1810,11 @@
               <a:graphicData uri="http://schemas.openxmlformats.org/drawingml/2006/picture">
                 <pic:pic xmlns:pic="http://schemas.openxmlformats.org/drawingml/2006/picture">
                   <pic:nvPicPr>
-                    <pic:cNvPr id="1" name="Picture 1" descr="Table&#10;&#10;Description automatically generated"/>
+                    <pic:cNvPr id="1" name="Picture 1" descr="A picture containing diagram&#10;&#10;Description automatically generated"/>
                     <pic:cNvPicPr/>
                   </pic:nvPicPr>
                   <pic:blipFill>
-                    <a:blip r:embed="rId10"/>
+                    <a:blip r:embed="rId9"/>
                     <a:stretch>
                       <a:fillRect/>
                     </a:stretch>
@@ -1486,7 +1822,7 @@
                   <pic:spPr>
                     <a:xfrm>
                       <a:off x="0" y="0"/>
-                      <a:ext cx="4105486" cy="1362145"/>
+                      <a:ext cx="4100456" cy="1953459"/>
                     </a:xfrm>
                     <a:prstGeom prst="rect">
                       <a:avLst/>
@@ -1498,6 +1834,9 @@
           </wp:inline>
         </w:drawing>
       </w:r>
+    </w:p>
+    <w:p/>
+    <w:p>
       <w:r>
         <w:t xml:space="preserve">  </w:t>
       </w:r>
@@ -1517,7 +1856,7 @@
   <w:abstractNum w:abstractNumId="0" w15:restartNumberingAfterBreak="0">
     <w:nsid w:val="04457DEA"/>
     <w:multiLevelType w:val="hybridMultilevel"/>
-    <w:tmpl w:val="962EE8DA"/>
+    <w:tmpl w:val="F3DCFF72"/>
     <w:lvl w:ilvl="0" w:tplc="08090001">
       <w:start w:val="1"/>
       <w:numFmt w:val="bullet"/>
@@ -1628,6 +1967,155 @@
     </w:lvl>
   </w:abstractNum>
   <w:abstractNum w:abstractNumId="1" w15:restartNumberingAfterBreak="0">
+    <w:nsid w:val="049A33FD"/>
+    <w:multiLevelType w:val="multilevel"/>
+    <w:tmpl w:val="8258D11A"/>
+    <w:lvl w:ilvl="0">
+      <w:start w:val="1"/>
+      <w:numFmt w:val="bullet"/>
+      <w:lvlText w:val=""/>
+      <w:lvlJc w:val="left"/>
+      <w:pPr>
+        <w:tabs>
+          <w:tab w:val="num" w:pos="720"/>
+        </w:tabs>
+        <w:ind w:left="720" w:hanging="360"/>
+      </w:pPr>
+      <w:rPr>
+        <w:rFonts w:ascii="Symbol" w:hAnsi="Symbol" w:hint="default"/>
+        <w:sz w:val="20"/>
+      </w:rPr>
+    </w:lvl>
+    <w:lvl w:ilvl="1" w:tentative="1">
+      <w:start w:val="1"/>
+      <w:numFmt w:val="bullet"/>
+      <w:lvlText w:val=""/>
+      <w:lvlJc w:val="left"/>
+      <w:pPr>
+        <w:tabs>
+          <w:tab w:val="num" w:pos="1440"/>
+        </w:tabs>
+        <w:ind w:left="1440" w:hanging="360"/>
+      </w:pPr>
+      <w:rPr>
+        <w:rFonts w:ascii="Symbol" w:hAnsi="Symbol" w:hint="default"/>
+        <w:sz w:val="20"/>
+      </w:rPr>
+    </w:lvl>
+    <w:lvl w:ilvl="2" w:tentative="1">
+      <w:start w:val="1"/>
+      <w:numFmt w:val="bullet"/>
+      <w:lvlText w:val=""/>
+      <w:lvlJc w:val="left"/>
+      <w:pPr>
+        <w:tabs>
+          <w:tab w:val="num" w:pos="2160"/>
+        </w:tabs>
+        <w:ind w:left="2160" w:hanging="360"/>
+      </w:pPr>
+      <w:rPr>
+        <w:rFonts w:ascii="Symbol" w:hAnsi="Symbol" w:hint="default"/>
+        <w:sz w:val="20"/>
+      </w:rPr>
+    </w:lvl>
+    <w:lvl w:ilvl="3" w:tentative="1">
+      <w:start w:val="1"/>
+      <w:numFmt w:val="bullet"/>
+      <w:lvlText w:val=""/>
+      <w:lvlJc w:val="left"/>
+      <w:pPr>
+        <w:tabs>
+          <w:tab w:val="num" w:pos="2880"/>
+        </w:tabs>
+        <w:ind w:left="2880" w:hanging="360"/>
+      </w:pPr>
+      <w:rPr>
+        <w:rFonts w:ascii="Symbol" w:hAnsi="Symbol" w:hint="default"/>
+        <w:sz w:val="20"/>
+      </w:rPr>
+    </w:lvl>
+    <w:lvl w:ilvl="4" w:tentative="1">
+      <w:start w:val="1"/>
+      <w:numFmt w:val="bullet"/>
+      <w:lvlText w:val=""/>
+      <w:lvlJc w:val="left"/>
+      <w:pPr>
+        <w:tabs>
+          <w:tab w:val="num" w:pos="3600"/>
+        </w:tabs>
+        <w:ind w:left="3600" w:hanging="360"/>
+      </w:pPr>
+      <w:rPr>
+        <w:rFonts w:ascii="Symbol" w:hAnsi="Symbol" w:hint="default"/>
+        <w:sz w:val="20"/>
+      </w:rPr>
+    </w:lvl>
+    <w:lvl w:ilvl="5" w:tentative="1">
+      <w:start w:val="1"/>
+      <w:numFmt w:val="bullet"/>
+      <w:lvlText w:val=""/>
+      <w:lvlJc w:val="left"/>
+      <w:pPr>
+        <w:tabs>
+          <w:tab w:val="num" w:pos="4320"/>
+        </w:tabs>
+        <w:ind w:left="4320" w:hanging="360"/>
+      </w:pPr>
+      <w:rPr>
+        <w:rFonts w:ascii="Symbol" w:hAnsi="Symbol" w:hint="default"/>
+        <w:sz w:val="20"/>
+      </w:rPr>
+    </w:lvl>
+    <w:lvl w:ilvl="6" w:tentative="1">
+      <w:start w:val="1"/>
+      <w:numFmt w:val="bullet"/>
+      <w:lvlText w:val=""/>
+      <w:lvlJc w:val="left"/>
+      <w:pPr>
+        <w:tabs>
+          <w:tab w:val="num" w:pos="5040"/>
+        </w:tabs>
+        <w:ind w:left="5040" w:hanging="360"/>
+      </w:pPr>
+      <w:rPr>
+        <w:rFonts w:ascii="Symbol" w:hAnsi="Symbol" w:hint="default"/>
+        <w:sz w:val="20"/>
+      </w:rPr>
+    </w:lvl>
+    <w:lvl w:ilvl="7" w:tentative="1">
+      <w:start w:val="1"/>
+      <w:numFmt w:val="bullet"/>
+      <w:lvlText w:val=""/>
+      <w:lvlJc w:val="left"/>
+      <w:pPr>
+        <w:tabs>
+          <w:tab w:val="num" w:pos="5760"/>
+        </w:tabs>
+        <w:ind w:left="5760" w:hanging="360"/>
+      </w:pPr>
+      <w:rPr>
+        <w:rFonts w:ascii="Symbol" w:hAnsi="Symbol" w:hint="default"/>
+        <w:sz w:val="20"/>
+      </w:rPr>
+    </w:lvl>
+    <w:lvl w:ilvl="8" w:tentative="1">
+      <w:start w:val="1"/>
+      <w:numFmt w:val="bullet"/>
+      <w:lvlText w:val=""/>
+      <w:lvlJc w:val="left"/>
+      <w:pPr>
+        <w:tabs>
+          <w:tab w:val="num" w:pos="6480"/>
+        </w:tabs>
+        <w:ind w:left="6480" w:hanging="360"/>
+      </w:pPr>
+      <w:rPr>
+        <w:rFonts w:ascii="Symbol" w:hAnsi="Symbol" w:hint="default"/>
+        <w:sz w:val="20"/>
+      </w:rPr>
+    </w:lvl>
+  </w:abstractNum>
+  <w:abstractNum w:abstractNumId="2" w15:restartNumberingAfterBreak="0">
     <w:nsid w:val="0A545706"/>
     <w:multiLevelType w:val="hybridMultilevel"/>
     <w:tmpl w:val="FC0C21D4"/>
@@ -1716,7 +2204,7 @@
       </w:pPr>
     </w:lvl>
   </w:abstractNum>
-  <w:abstractNum w:abstractNumId="2" w15:restartNumberingAfterBreak="0">
+  <w:abstractNum w:abstractNumId="3" w15:restartNumberingAfterBreak="0">
     <w:nsid w:val="1D991FB1"/>
     <w:multiLevelType w:val="hybridMultilevel"/>
     <w:tmpl w:val="1FAC867C"/>
@@ -1829,7 +2317,7 @@
       </w:rPr>
     </w:lvl>
   </w:abstractNum>
-  <w:abstractNum w:abstractNumId="3" w15:restartNumberingAfterBreak="0">
+  <w:abstractNum w:abstractNumId="4" w15:restartNumberingAfterBreak="0">
     <w:nsid w:val="1E1B1B51"/>
     <w:multiLevelType w:val="hybridMultilevel"/>
     <w:tmpl w:val="33D496CC"/>
@@ -1942,7 +2430,7 @@
       </w:rPr>
     </w:lvl>
   </w:abstractNum>
-  <w:abstractNum w:abstractNumId="4" w15:restartNumberingAfterBreak="0">
+  <w:abstractNum w:abstractNumId="5" w15:restartNumberingAfterBreak="0">
     <w:nsid w:val="2D6008E1"/>
     <w:multiLevelType w:val="hybridMultilevel"/>
     <w:tmpl w:val="8D0C8C86"/>
@@ -2055,7 +2543,7 @@
       </w:rPr>
     </w:lvl>
   </w:abstractNum>
-  <w:abstractNum w:abstractNumId="5" w15:restartNumberingAfterBreak="0">
+  <w:abstractNum w:abstractNumId="6" w15:restartNumberingAfterBreak="0">
     <w:nsid w:val="337E2742"/>
     <w:multiLevelType w:val="hybridMultilevel"/>
     <w:tmpl w:val="7B3C1ABE"/>
@@ -2168,7 +2656,7 @@
       </w:rPr>
     </w:lvl>
   </w:abstractNum>
-  <w:abstractNum w:abstractNumId="6" w15:restartNumberingAfterBreak="0">
+  <w:abstractNum w:abstractNumId="7" w15:restartNumberingAfterBreak="0">
     <w:nsid w:val="4FB648E2"/>
     <w:multiLevelType w:val="hybridMultilevel"/>
     <w:tmpl w:val="717031D2"/>
@@ -2282,25 +2770,28 @@
     </w:lvl>
   </w:abstractNum>
   <w:num w:numId="1" w16cid:durableId="182717394">
-    <w:abstractNumId w:val="1"/>
+    <w:abstractNumId w:val="2"/>
   </w:num>
   <w:num w:numId="2" w16cid:durableId="1960336407">
-    <w:abstractNumId w:val="2"/>
+    <w:abstractNumId w:val="3"/>
   </w:num>
   <w:num w:numId="3" w16cid:durableId="976881779">
-    <w:abstractNumId w:val="6"/>
+    <w:abstractNumId w:val="7"/>
   </w:num>
   <w:num w:numId="4" w16cid:durableId="1084566186">
     <w:abstractNumId w:val="0"/>
   </w:num>
   <w:num w:numId="5" w16cid:durableId="1260748415">
+    <w:abstractNumId w:val="6"/>
+  </w:num>
+  <w:num w:numId="6" w16cid:durableId="312635797">
     <w:abstractNumId w:val="5"/>
   </w:num>
-  <w:num w:numId="6" w16cid:durableId="312635797">
+  <w:num w:numId="7" w16cid:durableId="1908102149">
     <w:abstractNumId w:val="4"/>
   </w:num>
-  <w:num w:numId="7" w16cid:durableId="1908102149">
-    <w:abstractNumId w:val="3"/>
+  <w:num w:numId="8" w16cid:durableId="868302491">
+    <w:abstractNumId w:val="1"/>
   </w:num>
 </w:numbering>
 </file>
@@ -2704,6 +3195,26 @@
     <w:name w:val="Normal"/>
     <w:qFormat/>
   </w:style>
+  <w:style w:type="paragraph" w:styleId="Heading3">
+    <w:name w:val="heading 3"/>
+    <w:basedOn w:val="Normal"/>
+    <w:link w:val="Heading3Char"/>
+    <w:uiPriority w:val="9"/>
+    <w:qFormat/>
+    <w:rsid w:val="00441801"/>
+    <w:pPr>
+      <w:spacing w:before="100" w:beforeAutospacing="1" w:after="100" w:afterAutospacing="1" w:line="240" w:lineRule="auto"/>
+      <w:outlineLvl w:val="2"/>
+    </w:pPr>
+    <w:rPr>
+      <w:rFonts w:ascii="Times New Roman" w:eastAsia="Times New Roman" w:hAnsi="Times New Roman" w:cs="Times New Roman"/>
+      <w:b/>
+      <w:bCs/>
+      <w:sz w:val="27"/>
+      <w:szCs w:val="27"/>
+      <w:lang w:eastAsia="en-GB"/>
+    </w:rPr>
+  </w:style>
   <w:style w:type="character" w:default="1" w:styleId="DefaultParagraphFont">
     <w:name w:val="Default Paragraph Font"/>
     <w:uiPriority w:val="1"/>
@@ -2790,6 +3301,32 @@
       <w:sz w:val="20"/>
       <w:szCs w:val="20"/>
       <w:lang w:eastAsia="en-GB"/>
+    </w:rPr>
+  </w:style>
+  <w:style w:type="character" w:customStyle="1" w:styleId="Heading3Char">
+    <w:name w:val="Heading 3 Char"/>
+    <w:basedOn w:val="DefaultParagraphFont"/>
+    <w:link w:val="Heading3"/>
+    <w:uiPriority w:val="9"/>
+    <w:rsid w:val="00441801"/>
+    <w:rPr>
+      <w:rFonts w:ascii="Times New Roman" w:eastAsia="Times New Roman" w:hAnsi="Times New Roman" w:cs="Times New Roman"/>
+      <w:b/>
+      <w:bCs/>
+      <w:sz w:val="27"/>
+      <w:szCs w:val="27"/>
+      <w:lang w:eastAsia="en-GB"/>
+    </w:rPr>
+  </w:style>
+  <w:style w:type="character" w:styleId="Strong">
+    <w:name w:val="Strong"/>
+    <w:basedOn w:val="DefaultParagraphFont"/>
+    <w:uiPriority w:val="22"/>
+    <w:qFormat/>
+    <w:rsid w:val="00441801"/>
+    <w:rPr>
+      <w:b/>
+      <w:bCs/>
     </w:rPr>
   </w:style>
 </w:styles>

</xml_diff>

<commit_message>
final upload Prer_collype and prerna analysis of college trends
</commit_message>
<xml_diff>
--- a/Prerna Analysis of collegetype trends.docx
+++ b/Prerna Analysis of collegetype trends.docx
@@ -90,17 +90,8 @@
           <w:rFonts w:asciiTheme="minorHAnsi" w:hAnsiTheme="minorHAnsi" w:cstheme="minorHAnsi"/>
           <w:color w:val="000000"/>
         </w:rPr>
-        <w:t xml:space="preserve">Engineering      </w:t>
-      </w:r>
-      <w:proofErr w:type="gramStart"/>
-      <w:r>
-        <w:rPr>
-          <w:rFonts w:asciiTheme="minorHAnsi" w:hAnsiTheme="minorHAnsi" w:cstheme="minorHAnsi"/>
-          <w:color w:val="000000"/>
-        </w:rPr>
-        <w:t>19</w:t>
-      </w:r>
-      <w:proofErr w:type="gramEnd"/>
+        <w:t>Engineering      19</w:t>
+      </w:r>
     </w:p>
     <w:p>
       <w:pPr>
@@ -156,17 +147,8 @@
           <w:rFonts w:asciiTheme="minorHAnsi" w:hAnsiTheme="minorHAnsi" w:cstheme="minorHAnsi"/>
           <w:color w:val="000000"/>
         </w:rPr>
-        <w:t xml:space="preserve">Party            </w:t>
-      </w:r>
-      <w:proofErr w:type="gramStart"/>
-      <w:r>
-        <w:rPr>
-          <w:rFonts w:asciiTheme="minorHAnsi" w:hAnsiTheme="minorHAnsi" w:cstheme="minorHAnsi"/>
-          <w:color w:val="000000"/>
-        </w:rPr>
-        <w:t>20</w:t>
-      </w:r>
-      <w:proofErr w:type="gramEnd"/>
+        <w:t>Party            20</w:t>
+      </w:r>
     </w:p>
     <w:p>
       <w:pPr>
@@ -429,16 +411,7 @@
           <w:color w:val="000000"/>
           <w:shd w:val="clear" w:color="auto" w:fill="FFFFFF"/>
         </w:rPr>
-        <w:t xml:space="preserve">e above </w:t>
-      </w:r>
-      <w:proofErr w:type="gramStart"/>
-      <w:r>
-        <w:rPr>
-          <w:rFonts w:asciiTheme="minorHAnsi" w:hAnsiTheme="minorHAnsi" w:cstheme="minorHAnsi"/>
-          <w:color w:val="000000"/>
-          <w:shd w:val="clear" w:color="auto" w:fill="FFFFFF"/>
-        </w:rPr>
-        <w:t xml:space="preserve">2 </w:t>
+        <w:t xml:space="preserve">e above 2 </w:t>
       </w:r>
       <w:r>
         <w:rPr>
@@ -456,7 +429,6 @@
         </w:rPr>
         <w:t>s</w:t>
       </w:r>
-      <w:proofErr w:type="gramEnd"/>
       <w:r>
         <w:rPr>
           <w:rFonts w:asciiTheme="minorHAnsi" w:hAnsiTheme="minorHAnsi" w:cstheme="minorHAnsi"/>
@@ -510,7 +482,7 @@
           <w:color w:val="000000"/>
           <w:shd w:val="clear" w:color="auto" w:fill="FFFFFF"/>
         </w:rPr>
-        <w:t xml:space="preserve">. However </w:t>
+        <w:t>.</w:t>
       </w:r>
       <w:r>
         <w:rPr>
@@ -528,31 +500,29 @@
         </w:rPr>
         <w:t xml:space="preserve"> grad salaries jump </w:t>
       </w:r>
-      <w:proofErr w:type="gramStart"/>
-      <w:r>
-        <w:rPr>
-          <w:rFonts w:asciiTheme="minorHAnsi" w:hAnsiTheme="minorHAnsi" w:cstheme="minorHAnsi"/>
-          <w:color w:val="000000"/>
-          <w:shd w:val="clear" w:color="auto" w:fill="FFFFFF"/>
-        </w:rPr>
-        <w:t>exponentially ,</w:t>
-      </w:r>
-      <w:proofErr w:type="gramEnd"/>
-      <w:r>
-        <w:rPr>
-          <w:rFonts w:asciiTheme="minorHAnsi" w:hAnsiTheme="minorHAnsi" w:cstheme="minorHAnsi"/>
-          <w:color w:val="000000"/>
-          <w:shd w:val="clear" w:color="auto" w:fill="FFFFFF"/>
-        </w:rPr>
-        <w:t xml:space="preserve"> they </w:t>
-      </w:r>
-      <w:r>
-        <w:rPr>
-          <w:rFonts w:asciiTheme="minorHAnsi" w:hAnsiTheme="minorHAnsi" w:cstheme="minorHAnsi"/>
-          <w:color w:val="000000"/>
-          <w:shd w:val="clear" w:color="auto" w:fill="FFFFFF"/>
-        </w:rPr>
-        <w:t xml:space="preserve">takes </w:t>
+      <w:r>
+        <w:rPr>
+          <w:rFonts w:asciiTheme="minorHAnsi" w:hAnsiTheme="minorHAnsi" w:cstheme="minorHAnsi"/>
+          <w:color w:val="000000"/>
+          <w:shd w:val="clear" w:color="auto" w:fill="FFFFFF"/>
+        </w:rPr>
+        <w:t xml:space="preserve">  e</w:t>
+      </w:r>
+      <w:r>
+        <w:rPr>
+          <w:rFonts w:asciiTheme="minorHAnsi" w:hAnsiTheme="minorHAnsi" w:cstheme="minorHAnsi"/>
+          <w:color w:val="000000"/>
+          <w:shd w:val="clear" w:color="auto" w:fill="FFFFFF"/>
+        </w:rPr>
+        <w:t xml:space="preserve">xponentially , they </w:t>
+      </w:r>
+      <w:r>
+        <w:rPr>
+          <w:rFonts w:asciiTheme="minorHAnsi" w:hAnsiTheme="minorHAnsi" w:cstheme="minorHAnsi"/>
+          <w:color w:val="000000"/>
+          <w:shd w:val="clear" w:color="auto" w:fill="FFFFFF"/>
+        </w:rPr>
+        <w:t xml:space="preserve">take </w:t>
       </w:r>
       <w:r>
         <w:rPr>
@@ -698,41 +668,7 @@
           <w:color w:val="000000"/>
           <w:shd w:val="clear" w:color="auto" w:fill="FFFFFF"/>
         </w:rPr>
-        <w:t>starts falling behind Liberal Arts at Mid_</w:t>
-      </w:r>
-      <w:proofErr w:type="gramStart"/>
-      <w:r>
-        <w:rPr>
-          <w:rFonts w:asciiTheme="minorHAnsi" w:hAnsiTheme="minorHAnsi" w:cstheme="minorHAnsi"/>
-          <w:color w:val="000000"/>
-          <w:shd w:val="clear" w:color="auto" w:fill="FFFFFF"/>
-        </w:rPr>
-        <w:t>75</w:t>
-      </w:r>
-      <w:proofErr w:type="gramEnd"/>
-      <w:r>
-        <w:rPr>
-          <w:rFonts w:asciiTheme="minorHAnsi" w:hAnsiTheme="minorHAnsi" w:cstheme="minorHAnsi"/>
-          <w:color w:val="000000"/>
-          <w:shd w:val="clear" w:color="auto" w:fill="FFFFFF"/>
-        </w:rPr>
-        <w:t xml:space="preserve"> </w:t>
-      </w:r>
-      <w:r>
-        <w:rPr>
-          <w:rFonts w:asciiTheme="minorHAnsi" w:hAnsiTheme="minorHAnsi" w:cstheme="minorHAnsi"/>
-          <w:color w:val="000000"/>
-          <w:shd w:val="clear" w:color="auto" w:fill="FFFFFF"/>
-        </w:rPr>
-        <w:t>percentile, even</w:t>
-      </w:r>
-      <w:r>
-        <w:rPr>
-          <w:rFonts w:asciiTheme="minorHAnsi" w:hAnsiTheme="minorHAnsi" w:cstheme="minorHAnsi"/>
-          <w:color w:val="000000"/>
-          <w:shd w:val="clear" w:color="auto" w:fill="FFFFFF"/>
-        </w:rPr>
-        <w:t xml:space="preserve"> though at the start, they were much lower.</w:t>
+        <w:t>starts falling behind Liberal Arts at Mid_75</w:t>
       </w:r>
     </w:p>
     <w:p>
@@ -758,6 +694,48 @@
           <w:color w:val="000000"/>
           <w:shd w:val="clear" w:color="auto" w:fill="FFFFFF"/>
         </w:rPr>
+        <w:t xml:space="preserve"> </w:t>
+      </w:r>
+      <w:r>
+        <w:rPr>
+          <w:rFonts w:asciiTheme="minorHAnsi" w:hAnsiTheme="minorHAnsi" w:cstheme="minorHAnsi"/>
+          <w:color w:val="000000"/>
+          <w:shd w:val="clear" w:color="auto" w:fill="FFFFFF"/>
+        </w:rPr>
+        <w:t>percentile, even</w:t>
+      </w:r>
+      <w:r>
+        <w:rPr>
+          <w:rFonts w:asciiTheme="minorHAnsi" w:hAnsiTheme="minorHAnsi" w:cstheme="minorHAnsi"/>
+          <w:color w:val="000000"/>
+          <w:shd w:val="clear" w:color="auto" w:fill="FFFFFF"/>
+        </w:rPr>
+        <w:t xml:space="preserve"> though at the start, they were much lower.</w:t>
+      </w:r>
+    </w:p>
+    <w:p>
+      <w:pPr>
+        <w:pStyle w:val="HTMLPreformatted"/>
+        <w:numPr>
+          <w:ilvl w:val="0"/>
+          <w:numId w:val="4"/>
+        </w:numPr>
+        <w:shd w:val="clear" w:color="auto" w:fill="FFFFFF"/>
+        <w:wordWrap w:val="0"/>
+        <w:jc w:val="both"/>
+        <w:textAlignment w:val="baseline"/>
+        <w:rPr>
+          <w:rFonts w:asciiTheme="minorHAnsi" w:hAnsiTheme="minorHAnsi" w:cstheme="minorHAnsi"/>
+          <w:color w:val="000000"/>
+          <w:shd w:val="clear" w:color="auto" w:fill="FFFFFF"/>
+        </w:rPr>
+      </w:pPr>
+      <w:r>
+        <w:rPr>
+          <w:rFonts w:asciiTheme="minorHAnsi" w:hAnsiTheme="minorHAnsi" w:cstheme="minorHAnsi"/>
+          <w:color w:val="000000"/>
+          <w:shd w:val="clear" w:color="auto" w:fill="FFFFFF"/>
+        </w:rPr>
         <w:t>The state school salar</w:t>
       </w:r>
       <w:r>
@@ -766,33 +744,15 @@
           <w:color w:val="000000"/>
           <w:shd w:val="clear" w:color="auto" w:fill="FFFFFF"/>
         </w:rPr>
-        <w:t xml:space="preserve">ies are significantly lower than the rest of college </w:t>
-      </w:r>
-      <w:proofErr w:type="gramStart"/>
-      <w:r>
-        <w:rPr>
-          <w:rFonts w:asciiTheme="minorHAnsi" w:hAnsiTheme="minorHAnsi" w:cstheme="minorHAnsi"/>
-          <w:color w:val="000000"/>
-          <w:shd w:val="clear" w:color="auto" w:fill="FFFFFF"/>
-        </w:rPr>
-        <w:t xml:space="preserve">types  </w:t>
-      </w:r>
-      <w:r>
-        <w:rPr>
-          <w:rFonts w:asciiTheme="minorHAnsi" w:hAnsiTheme="minorHAnsi" w:cstheme="minorHAnsi"/>
-          <w:color w:val="000000"/>
-          <w:shd w:val="clear" w:color="auto" w:fill="FFFFFF"/>
-        </w:rPr>
-        <w:t>and</w:t>
-      </w:r>
-      <w:proofErr w:type="gramEnd"/>
-      <w:r>
-        <w:rPr>
-          <w:rFonts w:asciiTheme="minorHAnsi" w:hAnsiTheme="minorHAnsi" w:cstheme="minorHAnsi"/>
-          <w:color w:val="000000"/>
-          <w:shd w:val="clear" w:color="auto" w:fill="FFFFFF"/>
-        </w:rPr>
-        <w:t xml:space="preserve"> that theme </w:t>
+        <w:t xml:space="preserve">ies are significantly lower than the rest of college types  </w:t>
+      </w:r>
+      <w:r>
+        <w:rPr>
+          <w:rFonts w:asciiTheme="minorHAnsi" w:hAnsiTheme="minorHAnsi" w:cstheme="minorHAnsi"/>
+          <w:color w:val="000000"/>
+          <w:shd w:val="clear" w:color="auto" w:fill="FFFFFF"/>
+        </w:rPr>
+        <w:t xml:space="preserve">and that theme </w:t>
       </w:r>
     </w:p>
     <w:p>
@@ -814,25 +774,7 @@
           <w:color w:val="000000"/>
           <w:shd w:val="clear" w:color="auto" w:fill="FFFFFF"/>
         </w:rPr>
-        <w:t xml:space="preserve">                continues along the </w:t>
-      </w:r>
-      <w:proofErr w:type="gramStart"/>
-      <w:r>
-        <w:rPr>
-          <w:rFonts w:asciiTheme="minorHAnsi" w:hAnsiTheme="minorHAnsi" w:cstheme="minorHAnsi"/>
-          <w:color w:val="000000"/>
-          <w:shd w:val="clear" w:color="auto" w:fill="FFFFFF"/>
-        </w:rPr>
-        <w:t>centiles ,</w:t>
-      </w:r>
-      <w:proofErr w:type="gramEnd"/>
-      <w:r>
-        <w:rPr>
-          <w:rFonts w:asciiTheme="minorHAnsi" w:hAnsiTheme="minorHAnsi" w:cstheme="minorHAnsi"/>
-          <w:color w:val="000000"/>
-          <w:shd w:val="clear" w:color="auto" w:fill="FFFFFF"/>
-        </w:rPr>
-        <w:t xml:space="preserve"> even at 90% they are way lower.</w:t>
+        <w:t xml:space="preserve">                continues along the centiles , even at 90% they are way lower.</w:t>
       </w:r>
     </w:p>
     <w:p>
@@ -933,6 +875,16 @@
         </w:rPr>
         <w:t xml:space="preserve"> </w:t>
       </w:r>
+      <w:r>
+        <w:rPr>
+          <w:rFonts w:cstheme="minorHAnsi"/>
+          <w:color w:val="000000"/>
+          <w:sz w:val="20"/>
+          <w:szCs w:val="20"/>
+          <w:shd w:val="clear" w:color="auto" w:fill="FFFFFF"/>
+        </w:rPr>
+        <w:t xml:space="preserve"> The salaries at 75% not just 90% are higher as compared to on 25% across the disciplines , so guess it pays to work hard </w:t>
+      </w:r>
     </w:p>
     <w:p>
       <w:pPr>
@@ -959,9 +911,8 @@
           <w:szCs w:val="20"/>
           <w:shd w:val="clear" w:color="auto" w:fill="FFFFFF"/>
         </w:rPr>
-        <w:t xml:space="preserve">The swarm </w:t>
-      </w:r>
-      <w:proofErr w:type="gramStart"/>
+        <w:t xml:space="preserve">The swarm plots </w:t>
+      </w:r>
       <w:r>
         <w:rPr>
           <w:rFonts w:cstheme="minorHAnsi"/>
@@ -970,7 +921,7 @@
           <w:szCs w:val="20"/>
           <w:shd w:val="clear" w:color="auto" w:fill="FFFFFF"/>
         </w:rPr>
-        <w:t xml:space="preserve">plots </w:t>
+        <w:t xml:space="preserve"> There are </w:t>
       </w:r>
       <w:r>
         <w:rPr>
@@ -980,9 +931,8 @@
           <w:szCs w:val="20"/>
           <w:shd w:val="clear" w:color="auto" w:fill="FFFFFF"/>
         </w:rPr>
-        <w:t> There</w:t>
-      </w:r>
-      <w:proofErr w:type="gramEnd"/>
+        <w:t>many more state</w:t>
+      </w:r>
       <w:r>
         <w:rPr>
           <w:rFonts w:cstheme="minorHAnsi"/>
@@ -991,7 +941,7 @@
           <w:szCs w:val="20"/>
           <w:shd w:val="clear" w:color="auto" w:fill="FFFFFF"/>
         </w:rPr>
-        <w:t xml:space="preserve"> are </w:t>
+        <w:t xml:space="preserve"> </w:t>
       </w:r>
       <w:r>
         <w:rPr>
@@ -1001,7 +951,7 @@
           <w:szCs w:val="20"/>
           <w:shd w:val="clear" w:color="auto" w:fill="FFFFFF"/>
         </w:rPr>
-        <w:t>many more state</w:t>
+        <w:t>c</w:t>
       </w:r>
       <w:r>
         <w:rPr>
@@ -1011,7 +961,7 @@
           <w:szCs w:val="20"/>
           <w:shd w:val="clear" w:color="auto" w:fill="FFFFFF"/>
         </w:rPr>
-        <w:t xml:space="preserve"> </w:t>
+        <w:t>ollege</w:t>
       </w:r>
       <w:r>
         <w:rPr>
@@ -1021,7 +971,7 @@
           <w:szCs w:val="20"/>
           <w:shd w:val="clear" w:color="auto" w:fill="FFFFFF"/>
         </w:rPr>
-        <w:t>c</w:t>
+        <w:t xml:space="preserve">s </w:t>
       </w:r>
       <w:r>
         <w:rPr>
@@ -1031,7 +981,7 @@
           <w:szCs w:val="20"/>
           <w:shd w:val="clear" w:color="auto" w:fill="FFFFFF"/>
         </w:rPr>
-        <w:t>ollege</w:t>
+        <w:t xml:space="preserve">in comparison to other </w:t>
       </w:r>
       <w:r>
         <w:rPr>
@@ -1041,7 +991,7 @@
           <w:szCs w:val="20"/>
           <w:shd w:val="clear" w:color="auto" w:fill="FFFFFF"/>
         </w:rPr>
-        <w:t xml:space="preserve">s </w:t>
+        <w:t xml:space="preserve">and more no of students going there, still the salaries are much lower. </w:t>
       </w:r>
       <w:r>
         <w:rPr>
@@ -1051,8 +1001,9 @@
           <w:szCs w:val="20"/>
           <w:shd w:val="clear" w:color="auto" w:fill="FFFFFF"/>
         </w:rPr>
-        <w:t xml:space="preserve">in comparison to other </w:t>
-      </w:r>
+        <w:t xml:space="preserve">The Ivy League colleges such as </w:t>
+      </w:r>
+      <w:proofErr w:type="spellStart"/>
       <w:r>
         <w:rPr>
           <w:rFonts w:cstheme="minorHAnsi"/>
@@ -1061,40 +1012,7 @@
           <w:szCs w:val="20"/>
           <w:shd w:val="clear" w:color="auto" w:fill="FFFFFF"/>
         </w:rPr>
-        <w:t xml:space="preserve">and more no of students going there, still the salaries are much lower. </w:t>
-      </w:r>
-      <w:r>
-        <w:rPr>
-          <w:rFonts w:cstheme="minorHAnsi"/>
-          <w:color w:val="000000"/>
-          <w:sz w:val="20"/>
-          <w:szCs w:val="20"/>
-          <w:shd w:val="clear" w:color="auto" w:fill="FFFFFF"/>
-        </w:rPr>
-        <w:t xml:space="preserve">The Ivy League colleges such as </w:t>
-      </w:r>
-      <w:proofErr w:type="spellStart"/>
-      <w:proofErr w:type="gramStart"/>
-      <w:r>
-        <w:rPr>
-          <w:rFonts w:cstheme="minorHAnsi"/>
-          <w:color w:val="000000"/>
-          <w:sz w:val="20"/>
-          <w:szCs w:val="20"/>
-          <w:shd w:val="clear" w:color="auto" w:fill="FFFFFF"/>
-        </w:rPr>
-        <w:t>Harvard,Cornell</w:t>
-      </w:r>
-      <w:proofErr w:type="gramEnd"/>
-      <w:r>
-        <w:rPr>
-          <w:rFonts w:cstheme="minorHAnsi"/>
-          <w:color w:val="000000"/>
-          <w:sz w:val="20"/>
-          <w:szCs w:val="20"/>
-          <w:shd w:val="clear" w:color="auto" w:fill="FFFFFF"/>
-        </w:rPr>
-        <w:t>,etc</w:t>
+        <w:t>Harvard,Cornell,etc</w:t>
       </w:r>
       <w:proofErr w:type="spellEnd"/>
       <w:r>
@@ -1276,42 +1194,18 @@
           <w:shd w:val="clear" w:color="auto" w:fill="FFFFFF"/>
           <w:lang w:eastAsia="en-GB"/>
         </w:rPr>
-        <w:t>min starting salary at these colleges is around 46K and max at 75.5</w:t>
-      </w:r>
-      <w:proofErr w:type="gramStart"/>
-      <w:r>
-        <w:rPr>
-          <w:rFonts w:eastAsia="Times New Roman" w:cstheme="minorHAnsi"/>
-          <w:color w:val="000000"/>
-          <w:sz w:val="21"/>
-          <w:szCs w:val="21"/>
-          <w:shd w:val="clear" w:color="auto" w:fill="FFFFFF"/>
-          <w:lang w:eastAsia="en-GB"/>
-        </w:rPr>
-        <w:t>K</w:t>
-      </w:r>
-      <w:r>
-        <w:rPr>
-          <w:rFonts w:eastAsia="Times New Roman" w:cstheme="minorHAnsi"/>
-          <w:color w:val="000000"/>
-          <w:sz w:val="21"/>
-          <w:szCs w:val="21"/>
-          <w:shd w:val="clear" w:color="auto" w:fill="FFFFFF"/>
-          <w:lang w:eastAsia="en-GB"/>
-        </w:rPr>
-        <w:t>.The</w:t>
-      </w:r>
-      <w:proofErr w:type="gramEnd"/>
-      <w:r>
-        <w:rPr>
-          <w:rFonts w:eastAsia="Times New Roman" w:cstheme="minorHAnsi"/>
-          <w:color w:val="000000"/>
-          <w:sz w:val="21"/>
-          <w:szCs w:val="21"/>
-          <w:shd w:val="clear" w:color="auto" w:fill="FFFFFF"/>
-          <w:lang w:eastAsia="en-GB"/>
-        </w:rPr>
-        <w:t xml:space="preserve"> </w:t>
+        <w:t>min starting salary at these colleges is around 46K and max at 75.5K</w:t>
+      </w:r>
+      <w:r>
+        <w:rPr>
+          <w:rFonts w:eastAsia="Times New Roman" w:cstheme="minorHAnsi"/>
+          <w:color w:val="000000"/>
+          <w:sz w:val="21"/>
+          <w:szCs w:val="21"/>
+          <w:shd w:val="clear" w:color="auto" w:fill="FFFFFF"/>
+          <w:lang w:eastAsia="en-GB"/>
+        </w:rPr>
+        <w:t xml:space="preserve">.The </w:t>
       </w:r>
       <w:r>
         <w:rPr>
@@ -1475,7 +1369,6 @@
         </w:rPr>
         <w:t xml:space="preserve">ing </w:t>
       </w:r>
-      <w:proofErr w:type="gramStart"/>
       <w:r>
         <w:rPr>
           <w:rFonts w:eastAsia="Times New Roman" w:cstheme="minorHAnsi"/>
@@ -1518,19 +1411,7 @@
           <w:shd w:val="clear" w:color="auto" w:fill="FFFFFF"/>
           <w:lang w:eastAsia="en-GB"/>
         </w:rPr>
-        <w:t>CIT</w:t>
-      </w:r>
-      <w:proofErr w:type="gramEnd"/>
-      <w:r>
-        <w:rPr>
-          <w:rFonts w:eastAsia="Times New Roman" w:cstheme="minorHAnsi"/>
-          <w:color w:val="000000"/>
-          <w:sz w:val="21"/>
-          <w:szCs w:val="21"/>
-          <w:shd w:val="clear" w:color="auto" w:fill="FFFFFF"/>
-          <w:lang w:eastAsia="en-GB"/>
-        </w:rPr>
-        <w:t xml:space="preserve"> ,MIT and Harvey Mudd are the</w:t>
+        <w:t>CIT ,MIT and Harvey Mudd are the</w:t>
       </w:r>
       <w:r>
         <w:rPr>
@@ -1627,42 +1508,18 @@
           <w:shd w:val="clear" w:color="auto" w:fill="FFFFFF"/>
           <w:lang w:eastAsia="en-GB"/>
         </w:rPr>
-        <w:t xml:space="preserve"> </w:t>
-      </w:r>
-      <w:proofErr w:type="gramStart"/>
-      <w:r>
-        <w:rPr>
-          <w:rFonts w:eastAsia="Times New Roman" w:cstheme="minorHAnsi"/>
-          <w:color w:val="000000"/>
-          <w:sz w:val="21"/>
-          <w:szCs w:val="21"/>
-          <w:shd w:val="clear" w:color="auto" w:fill="FFFFFF"/>
-          <w:lang w:eastAsia="en-GB"/>
-        </w:rPr>
-        <w:t>graph</w:t>
-      </w:r>
-      <w:r>
-        <w:rPr>
-          <w:rFonts w:eastAsia="Times New Roman" w:cstheme="minorHAnsi"/>
-          <w:color w:val="000000"/>
-          <w:sz w:val="21"/>
-          <w:szCs w:val="21"/>
-          <w:shd w:val="clear" w:color="auto" w:fill="FFFFFF"/>
-          <w:lang w:eastAsia="en-GB"/>
-        </w:rPr>
-        <w:t xml:space="preserve"> ,the</w:t>
-      </w:r>
-      <w:proofErr w:type="gramEnd"/>
-      <w:r>
-        <w:rPr>
-          <w:rFonts w:eastAsia="Times New Roman" w:cstheme="minorHAnsi"/>
-          <w:color w:val="000000"/>
-          <w:sz w:val="21"/>
-          <w:szCs w:val="21"/>
-          <w:shd w:val="clear" w:color="auto" w:fill="FFFFFF"/>
-          <w:lang w:eastAsia="en-GB"/>
-        </w:rPr>
-        <w:t xml:space="preserve"> top 3 colleges are WPI, Cooper Union and New Mexico Tech.</w:t>
+        <w:t xml:space="preserve"> graph</w:t>
+      </w:r>
+      <w:r>
+        <w:rPr>
+          <w:rFonts w:eastAsia="Times New Roman" w:cstheme="minorHAnsi"/>
+          <w:color w:val="000000"/>
+          <w:sz w:val="21"/>
+          <w:szCs w:val="21"/>
+          <w:shd w:val="clear" w:color="auto" w:fill="FFFFFF"/>
+          <w:lang w:eastAsia="en-GB"/>
+        </w:rPr>
+        <w:t xml:space="preserve"> ,the top 3 colleges are WPI, Cooper Union and New Mexico Tech.</w:t>
       </w:r>
     </w:p>
     <w:p>
@@ -1678,7 +1535,6 @@
           <w:lang w:eastAsia="en-GB"/>
         </w:rPr>
       </w:pPr>
-      <w:proofErr w:type="gramStart"/>
       <w:r>
         <w:rPr>
           <w:rFonts w:eastAsia="Times New Roman" w:cstheme="minorHAnsi"/>
@@ -1690,21 +1546,7 @@
           <w:shd w:val="clear" w:color="auto" w:fill="FFFFFF"/>
           <w:lang w:eastAsia="en-GB"/>
         </w:rPr>
-        <w:t>Thus</w:t>
-      </w:r>
-      <w:proofErr w:type="gramEnd"/>
-      <w:r>
-        <w:rPr>
-          <w:rFonts w:eastAsia="Times New Roman" w:cstheme="minorHAnsi"/>
-          <w:b/>
-          <w:bCs/>
-          <w:color w:val="000000"/>
-          <w:sz w:val="21"/>
-          <w:szCs w:val="21"/>
-          <w:shd w:val="clear" w:color="auto" w:fill="FFFFFF"/>
-          <w:lang w:eastAsia="en-GB"/>
-        </w:rPr>
-        <w:t xml:space="preserve"> it is how we analyse our data and the information we are wanting to retrieve. </w:t>
+        <w:t xml:space="preserve">Thus it is how we analyse our data and the information we are wanting to retrieve. </w:t>
       </w:r>
     </w:p>
     <w:p>

</xml_diff>